<commit_message>
Doing some data analysis for the writeup.
LOOK AT COUNT OF CATEGORY NOT ONLY DISTRIBUTION.
</commit_message>
<xml_diff>
--- a/assignments/assignment2/Assignment2_Writeup.docx
+++ b/assignments/assignment2/Assignment2_Writeup.docx
@@ -3,10 +3,2068 @@
 <w:document xmlns:wpc="http://schemas.microsoft.com/office/word/2010/wordprocessingCanvas" xmlns:cx="http://schemas.microsoft.com/office/drawing/2014/chartex" xmlns:cx1="http://schemas.microsoft.com/office/drawing/2015/9/8/chartex" xmlns:cx2="http://schemas.microsoft.com/office/drawing/2015/10/21/chartex" xmlns:cx3="http://schemas.microsoft.com/office/drawing/2016/5/9/chartex" xmlns:cx4="http://schemas.microsoft.com/office/drawing/2016/5/10/chartex" xmlns:cx5="http://schemas.microsoft.com/office/drawing/2016/5/11/chartex" xmlns:cx6="http://schemas.microsoft.com/office/drawing/2016/5/12/chartex" xmlns:cx7="http://schemas.microsoft.com/office/drawing/2016/5/13/chartex" xmlns:cx8="http://schemas.microsoft.com/office/drawing/2016/5/14/chartex" xmlns:mc="http://schemas.openxmlformats.org/markup-compatibility/2006" xmlns:aink="http://schemas.microsoft.com/office/drawing/2016/ink" xmlns:am3d="http://schemas.microsoft.com/office/drawing/2017/model3d" xmlns:o="urn:schemas-microsoft-com:office:office" xmlns:r="http://schemas.openxmlformats.org/officeDocument/2006/relationships" xmlns:m="http://schemas.openxmlformats.org/officeDocument/2006/math" xmlns:v="urn:schemas-microsoft-com:vml" xmlns:wp14="http://schemas.microsoft.com/office/word/2010/wordprocessingDrawing" xmlns:wp="http://schemas.openxmlformats.org/drawingml/2006/wordprocessingDrawing" xmlns:w10="urn:schemas-microsoft-com:office:word" xmlns:w="http://schemas.openxmlformats.org/wordprocessingml/2006/main" xmlns:w14="http://schemas.microsoft.com/office/word/2010/wordml" xmlns:w15="http://schemas.microsoft.com/office/word/2012/wordml" xmlns:w16cid="http://schemas.microsoft.com/office/word/2016/wordml/cid" xmlns:w16se="http://schemas.microsoft.com/office/word/2015/wordml/symex" xmlns:wpg="http://schemas.microsoft.com/office/word/2010/wordprocessingGroup" xmlns:wpi="http://schemas.microsoft.com/office/word/2010/wordprocessingInk" xmlns:wne="http://schemas.microsoft.com/office/word/2006/wordml" xmlns:wps="http://schemas.microsoft.com/office/word/2010/wordprocessingShape" mc:Ignorable="w14 w15 w16se w16cid wp14">
   <w:body>
     <w:p>
+      <w:pPr>
+        <w:pStyle w:val="Heading1"/>
+        <w:numPr>
+          <w:ilvl w:val="0"/>
+          <w:numId w:val="1"/>
+        </w:numPr>
+      </w:pPr>
+      <w:r>
+        <w:t>Partitioning the Data</w:t>
+      </w:r>
+    </w:p>
+    <w:p/>
+    <w:p>
+      <w:pPr>
+        <w:ind w:firstLine="360"/>
+        <w:jc w:val="both"/>
+      </w:pPr>
+      <w:r>
+        <w:t xml:space="preserve">The training file contained </w:t>
+      </w:r>
+      <w:r>
+        <w:t>45</w:t>
+      </w:r>
+      <w:r>
+        <w:t xml:space="preserve"> </w:t>
+      </w:r>
+      <w:r>
+        <w:t>840</w:t>
+      </w:r>
+      <w:r>
+        <w:t xml:space="preserve"> 618 rows of data. This was much too large to read directly into memory. The solution was to find 2 Million indices which we wanted to extract. This was done by taking a 2 Million random numbers between 0 and 45 840 617 (0 indexed). These were the 2 million random integers that would be used throughout the assignment.</w:t>
+      </w:r>
+    </w:p>
+    <w:p>
+      <w:pPr>
+        <w:ind w:firstLine="360"/>
+        <w:jc w:val="both"/>
+      </w:pPr>
+    </w:p>
+    <w:p>
+      <w:pPr>
+        <w:ind w:firstLine="360"/>
+        <w:jc w:val="both"/>
+      </w:pPr>
+      <w:r>
+        <w:t xml:space="preserve">These 2 Million random integers were further randomly divided into 3 sets. 1 Million for training, 750k for testing, and 250k for validation. First, 1 Million integers within the 2 Million were randomly selected. Then 250k random numbers from the remaining 1 Million were selected for the validation set. The remaining 750k were taken to be the testing set. These three sets of </w:t>
+      </w:r>
+      <w:r>
+        <w:t>indices</w:t>
+      </w:r>
+      <w:r>
+        <w:t xml:space="preserve"> were then saved to csv files for future use.</w:t>
+      </w:r>
+    </w:p>
+    <w:p>
+      <w:pPr>
+        <w:ind w:firstLine="360"/>
+        <w:jc w:val="both"/>
+      </w:pPr>
+    </w:p>
+    <w:p>
+      <w:pPr>
+        <w:ind w:firstLine="360"/>
+        <w:jc w:val="both"/>
+      </w:pPr>
+      <w:r>
+        <w:t xml:space="preserve">For each of the three sets of indices, a data set was produced from the original training file. For the training indices, this was done by reading in 4 million rows of data from the training file at a time and copying the ones that were present in training index set into a separate pandas dataframe object to keep track of them. The 4 million rows were then discarded and another 4 million were loaded. This was done until the end of the training file was reached.  </w:t>
+      </w:r>
+      <w:r>
+        <w:t>The training indeces partition was called train1M and saved to a csv file in order to not have to complete this long operation all the time (although it is possible to do all the data partitioning in 30 mins on a relatively powerful computer). The same procedure was done for the validation set (called validation250k) and for the testing set (called test750k).</w:t>
+      </w:r>
+    </w:p>
+    <w:p>
+      <w:pPr>
+        <w:ind w:firstLine="360"/>
+        <w:jc w:val="both"/>
+      </w:pPr>
+    </w:p>
+    <w:p>
+      <w:pPr>
+        <w:pStyle w:val="Heading1"/>
+        <w:numPr>
+          <w:ilvl w:val="0"/>
+          <w:numId w:val="1"/>
+        </w:numPr>
+      </w:pPr>
+      <w:r>
+        <w:t>Summary Statistics</w:t>
+      </w:r>
+    </w:p>
+    <w:p/>
+    <w:p>
+      <w:pPr>
+        <w:ind w:firstLine="360"/>
+        <w:jc w:val="both"/>
+      </w:pPr>
+      <w:r>
+        <w:t>Histograms were computed for each of the features. All of the integer features were kept and a list of categorical features that should be kept was generated based on the histograms generated. Generally speaking, any histogram that looked like the one here were not kept as they would not enable good separation of data.</w:t>
+      </w:r>
+    </w:p>
+    <w:p>
+      <w:pPr>
+        <w:ind w:firstLine="360"/>
+        <w:jc w:val="center"/>
+      </w:pPr>
+      <w:r>
+        <w:rPr>
+          <w:noProof/>
+        </w:rPr>
+        <w:drawing>
+          <wp:inline distT="0" distB="0" distL="0" distR="0" wp14:anchorId="51CE4C95" wp14:editId="725CC4CC">
+            <wp:extent cx="3149600" cy="2099733"/>
+            <wp:effectExtent l="0" t="0" r="0" b="0"/>
+            <wp:docPr id="40" name="Picture 40"/>
+            <wp:cNvGraphicFramePr>
+              <a:graphicFrameLocks xmlns:a="http://schemas.openxmlformats.org/drawingml/2006/main" noChangeAspect="1"/>
+            </wp:cNvGraphicFramePr>
+            <a:graphic xmlns:a="http://schemas.openxmlformats.org/drawingml/2006/main">
+              <a:graphicData uri="http://schemas.openxmlformats.org/drawingml/2006/picture">
+                <pic:pic xmlns:pic="http://schemas.openxmlformats.org/drawingml/2006/picture">
+                  <pic:nvPicPr>
+                    <pic:cNvPr id="20" name="categorical_3.png"/>
+                    <pic:cNvPicPr/>
+                  </pic:nvPicPr>
+                  <pic:blipFill>
+                    <a:blip r:embed="rId7">
+                      <a:extLst>
+                        <a:ext uri="{28A0092B-C50C-407E-A947-70E740481C1C}">
+                          <a14:useLocalDpi xmlns:a14="http://schemas.microsoft.com/office/drawing/2010/main" val="0"/>
+                        </a:ext>
+                      </a:extLst>
+                    </a:blip>
+                    <a:stretch>
+                      <a:fillRect/>
+                    </a:stretch>
+                  </pic:blipFill>
+                  <pic:spPr>
+                    <a:xfrm>
+                      <a:off x="0" y="0"/>
+                      <a:ext cx="3161466" cy="2107644"/>
+                    </a:xfrm>
+                    <a:prstGeom prst="rect">
+                      <a:avLst/>
+                    </a:prstGeom>
+                  </pic:spPr>
+                </pic:pic>
+              </a:graphicData>
+            </a:graphic>
+          </wp:inline>
+        </w:drawing>
+      </w:r>
+    </w:p>
+    <w:p>
+      <w:pPr>
+        <w:ind w:firstLine="360"/>
+      </w:pPr>
+      <w:r>
+        <w:lastRenderedPageBreak/>
+        <w:tab/>
+        <w:t xml:space="preserve">This </w:t>
+      </w:r>
+      <w:r>
+        <w:t>is because, even with the data separated into 100 bins, the histogram shows only 1 bin that is highly utilized and so the separation of data on categorical_3 would not be as good as categorical_20.</w:t>
+      </w:r>
+    </w:p>
+    <w:p>
+      <w:pPr>
+        <w:ind w:firstLine="360"/>
+      </w:pPr>
+    </w:p>
+    <w:p>
+      <w:pPr>
+        <w:ind w:firstLine="360"/>
+        <w:jc w:val="center"/>
+      </w:pPr>
+      <w:r>
+        <w:rPr>
+          <w:noProof/>
+        </w:rPr>
+        <w:drawing>
+          <wp:inline distT="0" distB="0" distL="0" distR="0" wp14:anchorId="28FA1589" wp14:editId="1D18F3C6">
+            <wp:extent cx="3810000" cy="2540000"/>
+            <wp:effectExtent l="0" t="0" r="0" b="0"/>
+            <wp:docPr id="41" name="Picture 41"/>
+            <wp:cNvGraphicFramePr>
+              <a:graphicFrameLocks xmlns:a="http://schemas.openxmlformats.org/drawingml/2006/main" noChangeAspect="1"/>
+            </wp:cNvGraphicFramePr>
+            <a:graphic xmlns:a="http://schemas.openxmlformats.org/drawingml/2006/main">
+              <a:graphicData uri="http://schemas.openxmlformats.org/drawingml/2006/picture">
+                <pic:pic xmlns:pic="http://schemas.openxmlformats.org/drawingml/2006/picture">
+                  <pic:nvPicPr>
+                    <pic:cNvPr id="27" name="categorical_20.png"/>
+                    <pic:cNvPicPr/>
+                  </pic:nvPicPr>
+                  <pic:blipFill>
+                    <a:blip r:embed="rId8">
+                      <a:extLst>
+                        <a:ext uri="{28A0092B-C50C-407E-A947-70E740481C1C}">
+                          <a14:useLocalDpi xmlns:a14="http://schemas.microsoft.com/office/drawing/2010/main" val="0"/>
+                        </a:ext>
+                      </a:extLst>
+                    </a:blip>
+                    <a:stretch>
+                      <a:fillRect/>
+                    </a:stretch>
+                  </pic:blipFill>
+                  <pic:spPr>
+                    <a:xfrm>
+                      <a:off x="0" y="0"/>
+                      <a:ext cx="3815711" cy="2543807"/>
+                    </a:xfrm>
+                    <a:prstGeom prst="rect">
+                      <a:avLst/>
+                    </a:prstGeom>
+                  </pic:spPr>
+                </pic:pic>
+              </a:graphicData>
+            </a:graphic>
+          </wp:inline>
+        </w:drawing>
+      </w:r>
+    </w:p>
+    <w:p>
+      <w:pPr>
+        <w:ind w:firstLine="360"/>
+        <w:jc w:val="both"/>
+      </w:pPr>
+      <w:r>
+        <w:t xml:space="preserve">Categorical_20 is a good feature to separate data on as it </w:t>
+      </w:r>
+      <w:r>
+        <w:t>will create 3 bins. Categorical_20 is better than categorical_3, however it is not a very good category either as it has a very low frequency could on any given value. A total of 3 items were found to have a categorical_20 value.</w:t>
+      </w:r>
+      <w:r>
+        <w:t xml:space="preserve"> </w:t>
+      </w:r>
+    </w:p>
+    <w:p>
+      <w:pPr>
+        <w:jc w:val="both"/>
+      </w:pPr>
+    </w:p>
+    <w:p>
+      <w:pPr>
+        <w:ind w:firstLine="360"/>
+        <w:jc w:val="both"/>
+      </w:pPr>
+      <w:r>
+        <w:t>A Much better feature to keep would be one that has both high count and higher variance.</w:t>
+      </w:r>
       <w:bookmarkStart w:id="0" w:name="_GoBack"/>
       <w:bookmarkEnd w:id="0"/>
     </w:p>
+    <w:p>
+      <w:pPr>
+        <w:ind w:firstLine="360"/>
+      </w:pPr>
+    </w:p>
+    <w:p>
+      <w:pPr>
+        <w:ind w:left="360"/>
+      </w:pPr>
+      <w:r>
+        <w:rPr>
+          <w:noProof/>
+        </w:rPr>
+        <w:drawing>
+          <wp:inline distT="0" distB="0" distL="0" distR="0">
+            <wp:extent cx="2057400" cy="1371600"/>
+            <wp:effectExtent l="0" t="0" r="0" b="0"/>
+            <wp:docPr id="39" name="Picture 39"/>
+            <wp:cNvGraphicFramePr>
+              <a:graphicFrameLocks xmlns:a="http://schemas.openxmlformats.org/drawingml/2006/main" noChangeAspect="1"/>
+            </wp:cNvGraphicFramePr>
+            <a:graphic xmlns:a="http://schemas.openxmlformats.org/drawingml/2006/main">
+              <a:graphicData uri="http://schemas.openxmlformats.org/drawingml/2006/picture">
+                <pic:pic xmlns:pic="http://schemas.openxmlformats.org/drawingml/2006/picture">
+                  <pic:nvPicPr>
+                    <pic:cNvPr id="39" name="categorical_1.png"/>
+                    <pic:cNvPicPr/>
+                  </pic:nvPicPr>
+                  <pic:blipFill>
+                    <a:blip r:embed="rId9">
+                      <a:extLst>
+                        <a:ext uri="{28A0092B-C50C-407E-A947-70E740481C1C}">
+                          <a14:useLocalDpi xmlns:a14="http://schemas.microsoft.com/office/drawing/2010/main" val="0"/>
+                        </a:ext>
+                      </a:extLst>
+                    </a:blip>
+                    <a:stretch>
+                      <a:fillRect/>
+                    </a:stretch>
+                  </pic:blipFill>
+                  <pic:spPr>
+                    <a:xfrm>
+                      <a:off x="0" y="0"/>
+                      <a:ext cx="2057400" cy="1371600"/>
+                    </a:xfrm>
+                    <a:prstGeom prst="rect">
+                      <a:avLst/>
+                    </a:prstGeom>
+                  </pic:spPr>
+                </pic:pic>
+              </a:graphicData>
+            </a:graphic>
+          </wp:inline>
+        </w:drawing>
+      </w:r>
+      <w:r>
+        <w:rPr>
+          <w:noProof/>
+        </w:rPr>
+        <w:drawing>
+          <wp:inline distT="0" distB="0" distL="0" distR="0">
+            <wp:extent cx="2057400" cy="1371600"/>
+            <wp:effectExtent l="0" t="0" r="0" b="0"/>
+            <wp:docPr id="38" name="Picture 38"/>
+            <wp:cNvGraphicFramePr>
+              <a:graphicFrameLocks xmlns:a="http://schemas.openxmlformats.org/drawingml/2006/main" noChangeAspect="1"/>
+            </wp:cNvGraphicFramePr>
+            <a:graphic xmlns:a="http://schemas.openxmlformats.org/drawingml/2006/main">
+              <a:graphicData uri="http://schemas.openxmlformats.org/drawingml/2006/picture">
+                <pic:pic xmlns:pic="http://schemas.openxmlformats.org/drawingml/2006/picture">
+                  <pic:nvPicPr>
+                    <pic:cNvPr id="38" name="categorical_10.png"/>
+                    <pic:cNvPicPr/>
+                  </pic:nvPicPr>
+                  <pic:blipFill>
+                    <a:blip r:embed="rId10">
+                      <a:extLst>
+                        <a:ext uri="{28A0092B-C50C-407E-A947-70E740481C1C}">
+                          <a14:useLocalDpi xmlns:a14="http://schemas.microsoft.com/office/drawing/2010/main" val="0"/>
+                        </a:ext>
+                      </a:extLst>
+                    </a:blip>
+                    <a:stretch>
+                      <a:fillRect/>
+                    </a:stretch>
+                  </pic:blipFill>
+                  <pic:spPr>
+                    <a:xfrm>
+                      <a:off x="0" y="0"/>
+                      <a:ext cx="2057400" cy="1371600"/>
+                    </a:xfrm>
+                    <a:prstGeom prst="rect">
+                      <a:avLst/>
+                    </a:prstGeom>
+                  </pic:spPr>
+                </pic:pic>
+              </a:graphicData>
+            </a:graphic>
+          </wp:inline>
+        </w:drawing>
+      </w:r>
+      <w:r>
+        <w:rPr>
+          <w:noProof/>
+        </w:rPr>
+        <w:drawing>
+          <wp:inline distT="0" distB="0" distL="0" distR="0">
+            <wp:extent cx="2057400" cy="1371600"/>
+            <wp:effectExtent l="0" t="0" r="0" b="0"/>
+            <wp:docPr id="37" name="Picture 37"/>
+            <wp:cNvGraphicFramePr>
+              <a:graphicFrameLocks xmlns:a="http://schemas.openxmlformats.org/drawingml/2006/main" noChangeAspect="1"/>
+            </wp:cNvGraphicFramePr>
+            <a:graphic xmlns:a="http://schemas.openxmlformats.org/drawingml/2006/main">
+              <a:graphicData uri="http://schemas.openxmlformats.org/drawingml/2006/picture">
+                <pic:pic xmlns:pic="http://schemas.openxmlformats.org/drawingml/2006/picture">
+                  <pic:nvPicPr>
+                    <pic:cNvPr id="37" name="categorical_11.png"/>
+                    <pic:cNvPicPr/>
+                  </pic:nvPicPr>
+                  <pic:blipFill>
+                    <a:blip r:embed="rId11">
+                      <a:extLst>
+                        <a:ext uri="{28A0092B-C50C-407E-A947-70E740481C1C}">
+                          <a14:useLocalDpi xmlns:a14="http://schemas.microsoft.com/office/drawing/2010/main" val="0"/>
+                        </a:ext>
+                      </a:extLst>
+                    </a:blip>
+                    <a:stretch>
+                      <a:fillRect/>
+                    </a:stretch>
+                  </pic:blipFill>
+                  <pic:spPr>
+                    <a:xfrm>
+                      <a:off x="0" y="0"/>
+                      <a:ext cx="2057400" cy="1371600"/>
+                    </a:xfrm>
+                    <a:prstGeom prst="rect">
+                      <a:avLst/>
+                    </a:prstGeom>
+                  </pic:spPr>
+                </pic:pic>
+              </a:graphicData>
+            </a:graphic>
+          </wp:inline>
+        </w:drawing>
+      </w:r>
+      <w:r>
+        <w:rPr>
+          <w:noProof/>
+        </w:rPr>
+        <w:drawing>
+          <wp:inline distT="0" distB="0" distL="0" distR="0">
+            <wp:extent cx="2057400" cy="1371600"/>
+            <wp:effectExtent l="0" t="0" r="0" b="0"/>
+            <wp:docPr id="36" name="Picture 36"/>
+            <wp:cNvGraphicFramePr>
+              <a:graphicFrameLocks xmlns:a="http://schemas.openxmlformats.org/drawingml/2006/main" noChangeAspect="1"/>
+            </wp:cNvGraphicFramePr>
+            <a:graphic xmlns:a="http://schemas.openxmlformats.org/drawingml/2006/main">
+              <a:graphicData uri="http://schemas.openxmlformats.org/drawingml/2006/picture">
+                <pic:pic xmlns:pic="http://schemas.openxmlformats.org/drawingml/2006/picture">
+                  <pic:nvPicPr>
+                    <pic:cNvPr id="36" name="categorical_12.png"/>
+                    <pic:cNvPicPr/>
+                  </pic:nvPicPr>
+                  <pic:blipFill>
+                    <a:blip r:embed="rId12">
+                      <a:extLst>
+                        <a:ext uri="{28A0092B-C50C-407E-A947-70E740481C1C}">
+                          <a14:useLocalDpi xmlns:a14="http://schemas.microsoft.com/office/drawing/2010/main" val="0"/>
+                        </a:ext>
+                      </a:extLst>
+                    </a:blip>
+                    <a:stretch>
+                      <a:fillRect/>
+                    </a:stretch>
+                  </pic:blipFill>
+                  <pic:spPr>
+                    <a:xfrm>
+                      <a:off x="0" y="0"/>
+                      <a:ext cx="2057400" cy="1371600"/>
+                    </a:xfrm>
+                    <a:prstGeom prst="rect">
+                      <a:avLst/>
+                    </a:prstGeom>
+                  </pic:spPr>
+                </pic:pic>
+              </a:graphicData>
+            </a:graphic>
+          </wp:inline>
+        </w:drawing>
+      </w:r>
+      <w:r>
+        <w:rPr>
+          <w:noProof/>
+        </w:rPr>
+        <w:lastRenderedPageBreak/>
+        <w:drawing>
+          <wp:inline distT="0" distB="0" distL="0" distR="0">
+            <wp:extent cx="2057400" cy="1371600"/>
+            <wp:effectExtent l="0" t="0" r="0" b="0"/>
+            <wp:docPr id="35" name="Picture 35"/>
+            <wp:cNvGraphicFramePr>
+              <a:graphicFrameLocks xmlns:a="http://schemas.openxmlformats.org/drawingml/2006/main" noChangeAspect="1"/>
+            </wp:cNvGraphicFramePr>
+            <a:graphic xmlns:a="http://schemas.openxmlformats.org/drawingml/2006/main">
+              <a:graphicData uri="http://schemas.openxmlformats.org/drawingml/2006/picture">
+                <pic:pic xmlns:pic="http://schemas.openxmlformats.org/drawingml/2006/picture">
+                  <pic:nvPicPr>
+                    <pic:cNvPr id="35" name="categorical_13.png"/>
+                    <pic:cNvPicPr/>
+                  </pic:nvPicPr>
+                  <pic:blipFill>
+                    <a:blip r:embed="rId13">
+                      <a:extLst>
+                        <a:ext uri="{28A0092B-C50C-407E-A947-70E740481C1C}">
+                          <a14:useLocalDpi xmlns:a14="http://schemas.microsoft.com/office/drawing/2010/main" val="0"/>
+                        </a:ext>
+                      </a:extLst>
+                    </a:blip>
+                    <a:stretch>
+                      <a:fillRect/>
+                    </a:stretch>
+                  </pic:blipFill>
+                  <pic:spPr>
+                    <a:xfrm>
+                      <a:off x="0" y="0"/>
+                      <a:ext cx="2057400" cy="1371600"/>
+                    </a:xfrm>
+                    <a:prstGeom prst="rect">
+                      <a:avLst/>
+                    </a:prstGeom>
+                  </pic:spPr>
+                </pic:pic>
+              </a:graphicData>
+            </a:graphic>
+          </wp:inline>
+        </w:drawing>
+      </w:r>
+      <w:r>
+        <w:rPr>
+          <w:noProof/>
+        </w:rPr>
+        <w:drawing>
+          <wp:inline distT="0" distB="0" distL="0" distR="0">
+            <wp:extent cx="2057400" cy="1371600"/>
+            <wp:effectExtent l="0" t="0" r="0" b="0"/>
+            <wp:docPr id="34" name="Picture 34"/>
+            <wp:cNvGraphicFramePr>
+              <a:graphicFrameLocks xmlns:a="http://schemas.openxmlformats.org/drawingml/2006/main" noChangeAspect="1"/>
+            </wp:cNvGraphicFramePr>
+            <a:graphic xmlns:a="http://schemas.openxmlformats.org/drawingml/2006/main">
+              <a:graphicData uri="http://schemas.openxmlformats.org/drawingml/2006/picture">
+                <pic:pic xmlns:pic="http://schemas.openxmlformats.org/drawingml/2006/picture">
+                  <pic:nvPicPr>
+                    <pic:cNvPr id="34" name="categorical_14.png"/>
+                    <pic:cNvPicPr/>
+                  </pic:nvPicPr>
+                  <pic:blipFill>
+                    <a:blip r:embed="rId14">
+                      <a:extLst>
+                        <a:ext uri="{28A0092B-C50C-407E-A947-70E740481C1C}">
+                          <a14:useLocalDpi xmlns:a14="http://schemas.microsoft.com/office/drawing/2010/main" val="0"/>
+                        </a:ext>
+                      </a:extLst>
+                    </a:blip>
+                    <a:stretch>
+                      <a:fillRect/>
+                    </a:stretch>
+                  </pic:blipFill>
+                  <pic:spPr>
+                    <a:xfrm>
+                      <a:off x="0" y="0"/>
+                      <a:ext cx="2057400" cy="1371600"/>
+                    </a:xfrm>
+                    <a:prstGeom prst="rect">
+                      <a:avLst/>
+                    </a:prstGeom>
+                  </pic:spPr>
+                </pic:pic>
+              </a:graphicData>
+            </a:graphic>
+          </wp:inline>
+        </w:drawing>
+      </w:r>
+      <w:r>
+        <w:rPr>
+          <w:noProof/>
+        </w:rPr>
+        <w:drawing>
+          <wp:inline distT="0" distB="0" distL="0" distR="0">
+            <wp:extent cx="2057400" cy="1371600"/>
+            <wp:effectExtent l="0" t="0" r="0" b="0"/>
+            <wp:docPr id="33" name="Picture 33"/>
+            <wp:cNvGraphicFramePr>
+              <a:graphicFrameLocks xmlns:a="http://schemas.openxmlformats.org/drawingml/2006/main" noChangeAspect="1"/>
+            </wp:cNvGraphicFramePr>
+            <a:graphic xmlns:a="http://schemas.openxmlformats.org/drawingml/2006/main">
+              <a:graphicData uri="http://schemas.openxmlformats.org/drawingml/2006/picture">
+                <pic:pic xmlns:pic="http://schemas.openxmlformats.org/drawingml/2006/picture">
+                  <pic:nvPicPr>
+                    <pic:cNvPr id="33" name="categorical_15.png"/>
+                    <pic:cNvPicPr/>
+                  </pic:nvPicPr>
+                  <pic:blipFill>
+                    <a:blip r:embed="rId15">
+                      <a:extLst>
+                        <a:ext uri="{28A0092B-C50C-407E-A947-70E740481C1C}">
+                          <a14:useLocalDpi xmlns:a14="http://schemas.microsoft.com/office/drawing/2010/main" val="0"/>
+                        </a:ext>
+                      </a:extLst>
+                    </a:blip>
+                    <a:stretch>
+                      <a:fillRect/>
+                    </a:stretch>
+                  </pic:blipFill>
+                  <pic:spPr>
+                    <a:xfrm>
+                      <a:off x="0" y="0"/>
+                      <a:ext cx="2057400" cy="1371600"/>
+                    </a:xfrm>
+                    <a:prstGeom prst="rect">
+                      <a:avLst/>
+                    </a:prstGeom>
+                  </pic:spPr>
+                </pic:pic>
+              </a:graphicData>
+            </a:graphic>
+          </wp:inline>
+        </w:drawing>
+      </w:r>
+      <w:r>
+        <w:rPr>
+          <w:noProof/>
+        </w:rPr>
+        <w:drawing>
+          <wp:inline distT="0" distB="0" distL="0" distR="0">
+            <wp:extent cx="2057400" cy="1371600"/>
+            <wp:effectExtent l="0" t="0" r="0" b="0"/>
+            <wp:docPr id="32" name="Picture 32"/>
+            <wp:cNvGraphicFramePr>
+              <a:graphicFrameLocks xmlns:a="http://schemas.openxmlformats.org/drawingml/2006/main" noChangeAspect="1"/>
+            </wp:cNvGraphicFramePr>
+            <a:graphic xmlns:a="http://schemas.openxmlformats.org/drawingml/2006/main">
+              <a:graphicData uri="http://schemas.openxmlformats.org/drawingml/2006/picture">
+                <pic:pic xmlns:pic="http://schemas.openxmlformats.org/drawingml/2006/picture">
+                  <pic:nvPicPr>
+                    <pic:cNvPr id="32" name="categorical_16.png"/>
+                    <pic:cNvPicPr/>
+                  </pic:nvPicPr>
+                  <pic:blipFill>
+                    <a:blip r:embed="rId16">
+                      <a:extLst>
+                        <a:ext uri="{28A0092B-C50C-407E-A947-70E740481C1C}">
+                          <a14:useLocalDpi xmlns:a14="http://schemas.microsoft.com/office/drawing/2010/main" val="0"/>
+                        </a:ext>
+                      </a:extLst>
+                    </a:blip>
+                    <a:stretch>
+                      <a:fillRect/>
+                    </a:stretch>
+                  </pic:blipFill>
+                  <pic:spPr>
+                    <a:xfrm>
+                      <a:off x="0" y="0"/>
+                      <a:ext cx="2057400" cy="1371600"/>
+                    </a:xfrm>
+                    <a:prstGeom prst="rect">
+                      <a:avLst/>
+                    </a:prstGeom>
+                  </pic:spPr>
+                </pic:pic>
+              </a:graphicData>
+            </a:graphic>
+          </wp:inline>
+        </w:drawing>
+      </w:r>
+      <w:r>
+        <w:rPr>
+          <w:noProof/>
+        </w:rPr>
+        <w:drawing>
+          <wp:inline distT="0" distB="0" distL="0" distR="0">
+            <wp:extent cx="2057400" cy="1371600"/>
+            <wp:effectExtent l="0" t="0" r="0" b="0"/>
+            <wp:docPr id="31" name="Picture 31"/>
+            <wp:cNvGraphicFramePr>
+              <a:graphicFrameLocks xmlns:a="http://schemas.openxmlformats.org/drawingml/2006/main" noChangeAspect="1"/>
+            </wp:cNvGraphicFramePr>
+            <a:graphic xmlns:a="http://schemas.openxmlformats.org/drawingml/2006/main">
+              <a:graphicData uri="http://schemas.openxmlformats.org/drawingml/2006/picture">
+                <pic:pic xmlns:pic="http://schemas.openxmlformats.org/drawingml/2006/picture">
+                  <pic:nvPicPr>
+                    <pic:cNvPr id="31" name="categorical_17.png"/>
+                    <pic:cNvPicPr/>
+                  </pic:nvPicPr>
+                  <pic:blipFill>
+                    <a:blip r:embed="rId17">
+                      <a:extLst>
+                        <a:ext uri="{28A0092B-C50C-407E-A947-70E740481C1C}">
+                          <a14:useLocalDpi xmlns:a14="http://schemas.microsoft.com/office/drawing/2010/main" val="0"/>
+                        </a:ext>
+                      </a:extLst>
+                    </a:blip>
+                    <a:stretch>
+                      <a:fillRect/>
+                    </a:stretch>
+                  </pic:blipFill>
+                  <pic:spPr>
+                    <a:xfrm>
+                      <a:off x="0" y="0"/>
+                      <a:ext cx="2057400" cy="1371600"/>
+                    </a:xfrm>
+                    <a:prstGeom prst="rect">
+                      <a:avLst/>
+                    </a:prstGeom>
+                  </pic:spPr>
+                </pic:pic>
+              </a:graphicData>
+            </a:graphic>
+          </wp:inline>
+        </w:drawing>
+      </w:r>
+      <w:r>
+        <w:rPr>
+          <w:noProof/>
+        </w:rPr>
+        <w:drawing>
+          <wp:inline distT="0" distB="0" distL="0" distR="0">
+            <wp:extent cx="2057400" cy="1371600"/>
+            <wp:effectExtent l="0" t="0" r="0" b="0"/>
+            <wp:docPr id="30" name="Picture 30"/>
+            <wp:cNvGraphicFramePr>
+              <a:graphicFrameLocks xmlns:a="http://schemas.openxmlformats.org/drawingml/2006/main" noChangeAspect="1"/>
+            </wp:cNvGraphicFramePr>
+            <a:graphic xmlns:a="http://schemas.openxmlformats.org/drawingml/2006/main">
+              <a:graphicData uri="http://schemas.openxmlformats.org/drawingml/2006/picture">
+                <pic:pic xmlns:pic="http://schemas.openxmlformats.org/drawingml/2006/picture">
+                  <pic:nvPicPr>
+                    <pic:cNvPr id="30" name="categorical_18.png"/>
+                    <pic:cNvPicPr/>
+                  </pic:nvPicPr>
+                  <pic:blipFill>
+                    <a:blip r:embed="rId18">
+                      <a:extLst>
+                        <a:ext uri="{28A0092B-C50C-407E-A947-70E740481C1C}">
+                          <a14:useLocalDpi xmlns:a14="http://schemas.microsoft.com/office/drawing/2010/main" val="0"/>
+                        </a:ext>
+                      </a:extLst>
+                    </a:blip>
+                    <a:stretch>
+                      <a:fillRect/>
+                    </a:stretch>
+                  </pic:blipFill>
+                  <pic:spPr>
+                    <a:xfrm>
+                      <a:off x="0" y="0"/>
+                      <a:ext cx="2057400" cy="1371600"/>
+                    </a:xfrm>
+                    <a:prstGeom prst="rect">
+                      <a:avLst/>
+                    </a:prstGeom>
+                  </pic:spPr>
+                </pic:pic>
+              </a:graphicData>
+            </a:graphic>
+          </wp:inline>
+        </w:drawing>
+      </w:r>
+      <w:r>
+        <w:rPr>
+          <w:noProof/>
+        </w:rPr>
+        <w:drawing>
+          <wp:inline distT="0" distB="0" distL="0" distR="0">
+            <wp:extent cx="2057400" cy="1371600"/>
+            <wp:effectExtent l="0" t="0" r="0" b="0"/>
+            <wp:docPr id="29" name="Picture 29"/>
+            <wp:cNvGraphicFramePr>
+              <a:graphicFrameLocks xmlns:a="http://schemas.openxmlformats.org/drawingml/2006/main" noChangeAspect="1"/>
+            </wp:cNvGraphicFramePr>
+            <a:graphic xmlns:a="http://schemas.openxmlformats.org/drawingml/2006/main">
+              <a:graphicData uri="http://schemas.openxmlformats.org/drawingml/2006/picture">
+                <pic:pic xmlns:pic="http://schemas.openxmlformats.org/drawingml/2006/picture">
+                  <pic:nvPicPr>
+                    <pic:cNvPr id="29" name="categorical_19.png"/>
+                    <pic:cNvPicPr/>
+                  </pic:nvPicPr>
+                  <pic:blipFill>
+                    <a:blip r:embed="rId19">
+                      <a:extLst>
+                        <a:ext uri="{28A0092B-C50C-407E-A947-70E740481C1C}">
+                          <a14:useLocalDpi xmlns:a14="http://schemas.microsoft.com/office/drawing/2010/main" val="0"/>
+                        </a:ext>
+                      </a:extLst>
+                    </a:blip>
+                    <a:stretch>
+                      <a:fillRect/>
+                    </a:stretch>
+                  </pic:blipFill>
+                  <pic:spPr>
+                    <a:xfrm>
+                      <a:off x="0" y="0"/>
+                      <a:ext cx="2057400" cy="1371600"/>
+                    </a:xfrm>
+                    <a:prstGeom prst="rect">
+                      <a:avLst/>
+                    </a:prstGeom>
+                  </pic:spPr>
+                </pic:pic>
+              </a:graphicData>
+            </a:graphic>
+          </wp:inline>
+        </w:drawing>
+      </w:r>
+      <w:r>
+        <w:rPr>
+          <w:noProof/>
+        </w:rPr>
+        <w:drawing>
+          <wp:inline distT="0" distB="0" distL="0" distR="0">
+            <wp:extent cx="2057400" cy="1371600"/>
+            <wp:effectExtent l="0" t="0" r="0" b="0"/>
+            <wp:docPr id="28" name="Picture 28"/>
+            <wp:cNvGraphicFramePr>
+              <a:graphicFrameLocks xmlns:a="http://schemas.openxmlformats.org/drawingml/2006/main" noChangeAspect="1"/>
+            </wp:cNvGraphicFramePr>
+            <a:graphic xmlns:a="http://schemas.openxmlformats.org/drawingml/2006/main">
+              <a:graphicData uri="http://schemas.openxmlformats.org/drawingml/2006/picture">
+                <pic:pic xmlns:pic="http://schemas.openxmlformats.org/drawingml/2006/picture">
+                  <pic:nvPicPr>
+                    <pic:cNvPr id="28" name="categorical_2.png"/>
+                    <pic:cNvPicPr/>
+                  </pic:nvPicPr>
+                  <pic:blipFill>
+                    <a:blip r:embed="rId20">
+                      <a:extLst>
+                        <a:ext uri="{28A0092B-C50C-407E-A947-70E740481C1C}">
+                          <a14:useLocalDpi xmlns:a14="http://schemas.microsoft.com/office/drawing/2010/main" val="0"/>
+                        </a:ext>
+                      </a:extLst>
+                    </a:blip>
+                    <a:stretch>
+                      <a:fillRect/>
+                    </a:stretch>
+                  </pic:blipFill>
+                  <pic:spPr>
+                    <a:xfrm>
+                      <a:off x="0" y="0"/>
+                      <a:ext cx="2057400" cy="1371600"/>
+                    </a:xfrm>
+                    <a:prstGeom prst="rect">
+                      <a:avLst/>
+                    </a:prstGeom>
+                  </pic:spPr>
+                </pic:pic>
+              </a:graphicData>
+            </a:graphic>
+          </wp:inline>
+        </w:drawing>
+      </w:r>
+      <w:r>
+        <w:rPr>
+          <w:noProof/>
+        </w:rPr>
+        <w:drawing>
+          <wp:inline distT="0" distB="0" distL="0" distR="0">
+            <wp:extent cx="2057400" cy="1371600"/>
+            <wp:effectExtent l="0" t="0" r="0" b="0"/>
+            <wp:docPr id="27" name="Picture 27"/>
+            <wp:cNvGraphicFramePr>
+              <a:graphicFrameLocks xmlns:a="http://schemas.openxmlformats.org/drawingml/2006/main" noChangeAspect="1"/>
+            </wp:cNvGraphicFramePr>
+            <a:graphic xmlns:a="http://schemas.openxmlformats.org/drawingml/2006/main">
+              <a:graphicData uri="http://schemas.openxmlformats.org/drawingml/2006/picture">
+                <pic:pic xmlns:pic="http://schemas.openxmlformats.org/drawingml/2006/picture">
+                  <pic:nvPicPr>
+                    <pic:cNvPr id="27" name="categorical_20.png"/>
+                    <pic:cNvPicPr/>
+                  </pic:nvPicPr>
+                  <pic:blipFill>
+                    <a:blip r:embed="rId8">
+                      <a:extLst>
+                        <a:ext uri="{28A0092B-C50C-407E-A947-70E740481C1C}">
+                          <a14:useLocalDpi xmlns:a14="http://schemas.microsoft.com/office/drawing/2010/main" val="0"/>
+                        </a:ext>
+                      </a:extLst>
+                    </a:blip>
+                    <a:stretch>
+                      <a:fillRect/>
+                    </a:stretch>
+                  </pic:blipFill>
+                  <pic:spPr>
+                    <a:xfrm>
+                      <a:off x="0" y="0"/>
+                      <a:ext cx="2057400" cy="1371600"/>
+                    </a:xfrm>
+                    <a:prstGeom prst="rect">
+                      <a:avLst/>
+                    </a:prstGeom>
+                  </pic:spPr>
+                </pic:pic>
+              </a:graphicData>
+            </a:graphic>
+          </wp:inline>
+        </w:drawing>
+      </w:r>
+      <w:r>
+        <w:rPr>
+          <w:noProof/>
+        </w:rPr>
+        <w:drawing>
+          <wp:inline distT="0" distB="0" distL="0" distR="0">
+            <wp:extent cx="2057400" cy="1371600"/>
+            <wp:effectExtent l="0" t="0" r="0" b="0"/>
+            <wp:docPr id="26" name="Picture 26"/>
+            <wp:cNvGraphicFramePr>
+              <a:graphicFrameLocks xmlns:a="http://schemas.openxmlformats.org/drawingml/2006/main" noChangeAspect="1"/>
+            </wp:cNvGraphicFramePr>
+            <a:graphic xmlns:a="http://schemas.openxmlformats.org/drawingml/2006/main">
+              <a:graphicData uri="http://schemas.openxmlformats.org/drawingml/2006/picture">
+                <pic:pic xmlns:pic="http://schemas.openxmlformats.org/drawingml/2006/picture">
+                  <pic:nvPicPr>
+                    <pic:cNvPr id="26" name="categorical_21.png"/>
+                    <pic:cNvPicPr/>
+                  </pic:nvPicPr>
+                  <pic:blipFill>
+                    <a:blip r:embed="rId21">
+                      <a:extLst>
+                        <a:ext uri="{28A0092B-C50C-407E-A947-70E740481C1C}">
+                          <a14:useLocalDpi xmlns:a14="http://schemas.microsoft.com/office/drawing/2010/main" val="0"/>
+                        </a:ext>
+                      </a:extLst>
+                    </a:blip>
+                    <a:stretch>
+                      <a:fillRect/>
+                    </a:stretch>
+                  </pic:blipFill>
+                  <pic:spPr>
+                    <a:xfrm>
+                      <a:off x="0" y="0"/>
+                      <a:ext cx="2057400" cy="1371600"/>
+                    </a:xfrm>
+                    <a:prstGeom prst="rect">
+                      <a:avLst/>
+                    </a:prstGeom>
+                  </pic:spPr>
+                </pic:pic>
+              </a:graphicData>
+            </a:graphic>
+          </wp:inline>
+        </w:drawing>
+      </w:r>
+      <w:r>
+        <w:rPr>
+          <w:noProof/>
+        </w:rPr>
+        <w:drawing>
+          <wp:inline distT="0" distB="0" distL="0" distR="0">
+            <wp:extent cx="2057400" cy="1371600"/>
+            <wp:effectExtent l="0" t="0" r="0" b="0"/>
+            <wp:docPr id="25" name="Picture 25"/>
+            <wp:cNvGraphicFramePr>
+              <a:graphicFrameLocks xmlns:a="http://schemas.openxmlformats.org/drawingml/2006/main" noChangeAspect="1"/>
+            </wp:cNvGraphicFramePr>
+            <a:graphic xmlns:a="http://schemas.openxmlformats.org/drawingml/2006/main">
+              <a:graphicData uri="http://schemas.openxmlformats.org/drawingml/2006/picture">
+                <pic:pic xmlns:pic="http://schemas.openxmlformats.org/drawingml/2006/picture">
+                  <pic:nvPicPr>
+                    <pic:cNvPr id="25" name="categorical_22.png"/>
+                    <pic:cNvPicPr/>
+                  </pic:nvPicPr>
+                  <pic:blipFill>
+                    <a:blip r:embed="rId22">
+                      <a:extLst>
+                        <a:ext uri="{28A0092B-C50C-407E-A947-70E740481C1C}">
+                          <a14:useLocalDpi xmlns:a14="http://schemas.microsoft.com/office/drawing/2010/main" val="0"/>
+                        </a:ext>
+                      </a:extLst>
+                    </a:blip>
+                    <a:stretch>
+                      <a:fillRect/>
+                    </a:stretch>
+                  </pic:blipFill>
+                  <pic:spPr>
+                    <a:xfrm>
+                      <a:off x="0" y="0"/>
+                      <a:ext cx="2057400" cy="1371600"/>
+                    </a:xfrm>
+                    <a:prstGeom prst="rect">
+                      <a:avLst/>
+                    </a:prstGeom>
+                  </pic:spPr>
+                </pic:pic>
+              </a:graphicData>
+            </a:graphic>
+          </wp:inline>
+        </w:drawing>
+      </w:r>
+      <w:r>
+        <w:rPr>
+          <w:noProof/>
+        </w:rPr>
+        <w:drawing>
+          <wp:inline distT="0" distB="0" distL="0" distR="0">
+            <wp:extent cx="2057400" cy="1371600"/>
+            <wp:effectExtent l="0" t="0" r="0" b="0"/>
+            <wp:docPr id="24" name="Picture 24"/>
+            <wp:cNvGraphicFramePr>
+              <a:graphicFrameLocks xmlns:a="http://schemas.openxmlformats.org/drawingml/2006/main" noChangeAspect="1"/>
+            </wp:cNvGraphicFramePr>
+            <a:graphic xmlns:a="http://schemas.openxmlformats.org/drawingml/2006/main">
+              <a:graphicData uri="http://schemas.openxmlformats.org/drawingml/2006/picture">
+                <pic:pic xmlns:pic="http://schemas.openxmlformats.org/drawingml/2006/picture">
+                  <pic:nvPicPr>
+                    <pic:cNvPr id="24" name="categorical_23.png"/>
+                    <pic:cNvPicPr/>
+                  </pic:nvPicPr>
+                  <pic:blipFill>
+                    <a:blip r:embed="rId23">
+                      <a:extLst>
+                        <a:ext uri="{28A0092B-C50C-407E-A947-70E740481C1C}">
+                          <a14:useLocalDpi xmlns:a14="http://schemas.microsoft.com/office/drawing/2010/main" val="0"/>
+                        </a:ext>
+                      </a:extLst>
+                    </a:blip>
+                    <a:stretch>
+                      <a:fillRect/>
+                    </a:stretch>
+                  </pic:blipFill>
+                  <pic:spPr>
+                    <a:xfrm>
+                      <a:off x="0" y="0"/>
+                      <a:ext cx="2057400" cy="1371600"/>
+                    </a:xfrm>
+                    <a:prstGeom prst="rect">
+                      <a:avLst/>
+                    </a:prstGeom>
+                  </pic:spPr>
+                </pic:pic>
+              </a:graphicData>
+            </a:graphic>
+          </wp:inline>
+        </w:drawing>
+      </w:r>
+      <w:r>
+        <w:rPr>
+          <w:noProof/>
+        </w:rPr>
+        <w:lastRenderedPageBreak/>
+        <w:drawing>
+          <wp:inline distT="0" distB="0" distL="0" distR="0">
+            <wp:extent cx="2057400" cy="1371600"/>
+            <wp:effectExtent l="0" t="0" r="0" b="0"/>
+            <wp:docPr id="23" name="Picture 23"/>
+            <wp:cNvGraphicFramePr>
+              <a:graphicFrameLocks xmlns:a="http://schemas.openxmlformats.org/drawingml/2006/main" noChangeAspect="1"/>
+            </wp:cNvGraphicFramePr>
+            <a:graphic xmlns:a="http://schemas.openxmlformats.org/drawingml/2006/main">
+              <a:graphicData uri="http://schemas.openxmlformats.org/drawingml/2006/picture">
+                <pic:pic xmlns:pic="http://schemas.openxmlformats.org/drawingml/2006/picture">
+                  <pic:nvPicPr>
+                    <pic:cNvPr id="23" name="categorical_24.png"/>
+                    <pic:cNvPicPr/>
+                  </pic:nvPicPr>
+                  <pic:blipFill>
+                    <a:blip r:embed="rId24">
+                      <a:extLst>
+                        <a:ext uri="{28A0092B-C50C-407E-A947-70E740481C1C}">
+                          <a14:useLocalDpi xmlns:a14="http://schemas.microsoft.com/office/drawing/2010/main" val="0"/>
+                        </a:ext>
+                      </a:extLst>
+                    </a:blip>
+                    <a:stretch>
+                      <a:fillRect/>
+                    </a:stretch>
+                  </pic:blipFill>
+                  <pic:spPr>
+                    <a:xfrm>
+                      <a:off x="0" y="0"/>
+                      <a:ext cx="2057400" cy="1371600"/>
+                    </a:xfrm>
+                    <a:prstGeom prst="rect">
+                      <a:avLst/>
+                    </a:prstGeom>
+                  </pic:spPr>
+                </pic:pic>
+              </a:graphicData>
+            </a:graphic>
+          </wp:inline>
+        </w:drawing>
+      </w:r>
+      <w:r>
+        <w:rPr>
+          <w:noProof/>
+        </w:rPr>
+        <w:drawing>
+          <wp:inline distT="0" distB="0" distL="0" distR="0">
+            <wp:extent cx="2057400" cy="1371600"/>
+            <wp:effectExtent l="0" t="0" r="0" b="0"/>
+            <wp:docPr id="22" name="Picture 22"/>
+            <wp:cNvGraphicFramePr>
+              <a:graphicFrameLocks xmlns:a="http://schemas.openxmlformats.org/drawingml/2006/main" noChangeAspect="1"/>
+            </wp:cNvGraphicFramePr>
+            <a:graphic xmlns:a="http://schemas.openxmlformats.org/drawingml/2006/main">
+              <a:graphicData uri="http://schemas.openxmlformats.org/drawingml/2006/picture">
+                <pic:pic xmlns:pic="http://schemas.openxmlformats.org/drawingml/2006/picture">
+                  <pic:nvPicPr>
+                    <pic:cNvPr id="22" name="categorical_25.png"/>
+                    <pic:cNvPicPr/>
+                  </pic:nvPicPr>
+                  <pic:blipFill>
+                    <a:blip r:embed="rId25">
+                      <a:extLst>
+                        <a:ext uri="{28A0092B-C50C-407E-A947-70E740481C1C}">
+                          <a14:useLocalDpi xmlns:a14="http://schemas.microsoft.com/office/drawing/2010/main" val="0"/>
+                        </a:ext>
+                      </a:extLst>
+                    </a:blip>
+                    <a:stretch>
+                      <a:fillRect/>
+                    </a:stretch>
+                  </pic:blipFill>
+                  <pic:spPr>
+                    <a:xfrm>
+                      <a:off x="0" y="0"/>
+                      <a:ext cx="2057400" cy="1371600"/>
+                    </a:xfrm>
+                    <a:prstGeom prst="rect">
+                      <a:avLst/>
+                    </a:prstGeom>
+                  </pic:spPr>
+                </pic:pic>
+              </a:graphicData>
+            </a:graphic>
+          </wp:inline>
+        </w:drawing>
+      </w:r>
+      <w:r>
+        <w:rPr>
+          <w:noProof/>
+        </w:rPr>
+        <w:drawing>
+          <wp:inline distT="0" distB="0" distL="0" distR="0">
+            <wp:extent cx="2057400" cy="1371600"/>
+            <wp:effectExtent l="0" t="0" r="0" b="0"/>
+            <wp:docPr id="21" name="Picture 21"/>
+            <wp:cNvGraphicFramePr>
+              <a:graphicFrameLocks xmlns:a="http://schemas.openxmlformats.org/drawingml/2006/main" noChangeAspect="1"/>
+            </wp:cNvGraphicFramePr>
+            <a:graphic xmlns:a="http://schemas.openxmlformats.org/drawingml/2006/main">
+              <a:graphicData uri="http://schemas.openxmlformats.org/drawingml/2006/picture">
+                <pic:pic xmlns:pic="http://schemas.openxmlformats.org/drawingml/2006/picture">
+                  <pic:nvPicPr>
+                    <pic:cNvPr id="21" name="categorical_26.png"/>
+                    <pic:cNvPicPr/>
+                  </pic:nvPicPr>
+                  <pic:blipFill>
+                    <a:blip r:embed="rId26">
+                      <a:extLst>
+                        <a:ext uri="{28A0092B-C50C-407E-A947-70E740481C1C}">
+                          <a14:useLocalDpi xmlns:a14="http://schemas.microsoft.com/office/drawing/2010/main" val="0"/>
+                        </a:ext>
+                      </a:extLst>
+                    </a:blip>
+                    <a:stretch>
+                      <a:fillRect/>
+                    </a:stretch>
+                  </pic:blipFill>
+                  <pic:spPr>
+                    <a:xfrm>
+                      <a:off x="0" y="0"/>
+                      <a:ext cx="2057400" cy="1371600"/>
+                    </a:xfrm>
+                    <a:prstGeom prst="rect">
+                      <a:avLst/>
+                    </a:prstGeom>
+                  </pic:spPr>
+                </pic:pic>
+              </a:graphicData>
+            </a:graphic>
+          </wp:inline>
+        </w:drawing>
+      </w:r>
+      <w:r>
+        <w:rPr>
+          <w:noProof/>
+        </w:rPr>
+        <w:drawing>
+          <wp:inline distT="0" distB="0" distL="0" distR="0">
+            <wp:extent cx="2057400" cy="1371600"/>
+            <wp:effectExtent l="0" t="0" r="0" b="0"/>
+            <wp:docPr id="20" name="Picture 20"/>
+            <wp:cNvGraphicFramePr>
+              <a:graphicFrameLocks xmlns:a="http://schemas.openxmlformats.org/drawingml/2006/main" noChangeAspect="1"/>
+            </wp:cNvGraphicFramePr>
+            <a:graphic xmlns:a="http://schemas.openxmlformats.org/drawingml/2006/main">
+              <a:graphicData uri="http://schemas.openxmlformats.org/drawingml/2006/picture">
+                <pic:pic xmlns:pic="http://schemas.openxmlformats.org/drawingml/2006/picture">
+                  <pic:nvPicPr>
+                    <pic:cNvPr id="20" name="categorical_3.png"/>
+                    <pic:cNvPicPr/>
+                  </pic:nvPicPr>
+                  <pic:blipFill>
+                    <a:blip r:embed="rId7">
+                      <a:extLst>
+                        <a:ext uri="{28A0092B-C50C-407E-A947-70E740481C1C}">
+                          <a14:useLocalDpi xmlns:a14="http://schemas.microsoft.com/office/drawing/2010/main" val="0"/>
+                        </a:ext>
+                      </a:extLst>
+                    </a:blip>
+                    <a:stretch>
+                      <a:fillRect/>
+                    </a:stretch>
+                  </pic:blipFill>
+                  <pic:spPr>
+                    <a:xfrm>
+                      <a:off x="0" y="0"/>
+                      <a:ext cx="2057400" cy="1371600"/>
+                    </a:xfrm>
+                    <a:prstGeom prst="rect">
+                      <a:avLst/>
+                    </a:prstGeom>
+                  </pic:spPr>
+                </pic:pic>
+              </a:graphicData>
+            </a:graphic>
+          </wp:inline>
+        </w:drawing>
+      </w:r>
+      <w:r>
+        <w:rPr>
+          <w:noProof/>
+        </w:rPr>
+        <w:drawing>
+          <wp:inline distT="0" distB="0" distL="0" distR="0">
+            <wp:extent cx="2057400" cy="1371600"/>
+            <wp:effectExtent l="0" t="0" r="0" b="0"/>
+            <wp:docPr id="19" name="Picture 19"/>
+            <wp:cNvGraphicFramePr>
+              <a:graphicFrameLocks xmlns:a="http://schemas.openxmlformats.org/drawingml/2006/main" noChangeAspect="1"/>
+            </wp:cNvGraphicFramePr>
+            <a:graphic xmlns:a="http://schemas.openxmlformats.org/drawingml/2006/main">
+              <a:graphicData uri="http://schemas.openxmlformats.org/drawingml/2006/picture">
+                <pic:pic xmlns:pic="http://schemas.openxmlformats.org/drawingml/2006/picture">
+                  <pic:nvPicPr>
+                    <pic:cNvPr id="19" name="categorical_4.png"/>
+                    <pic:cNvPicPr/>
+                  </pic:nvPicPr>
+                  <pic:blipFill>
+                    <a:blip r:embed="rId27">
+                      <a:extLst>
+                        <a:ext uri="{28A0092B-C50C-407E-A947-70E740481C1C}">
+                          <a14:useLocalDpi xmlns:a14="http://schemas.microsoft.com/office/drawing/2010/main" val="0"/>
+                        </a:ext>
+                      </a:extLst>
+                    </a:blip>
+                    <a:stretch>
+                      <a:fillRect/>
+                    </a:stretch>
+                  </pic:blipFill>
+                  <pic:spPr>
+                    <a:xfrm>
+                      <a:off x="0" y="0"/>
+                      <a:ext cx="2057400" cy="1371600"/>
+                    </a:xfrm>
+                    <a:prstGeom prst="rect">
+                      <a:avLst/>
+                    </a:prstGeom>
+                  </pic:spPr>
+                </pic:pic>
+              </a:graphicData>
+            </a:graphic>
+          </wp:inline>
+        </w:drawing>
+      </w:r>
+      <w:r>
+        <w:rPr>
+          <w:noProof/>
+        </w:rPr>
+        <w:drawing>
+          <wp:inline distT="0" distB="0" distL="0" distR="0">
+            <wp:extent cx="2057400" cy="1371600"/>
+            <wp:effectExtent l="0" t="0" r="0" b="0"/>
+            <wp:docPr id="18" name="Picture 18"/>
+            <wp:cNvGraphicFramePr>
+              <a:graphicFrameLocks xmlns:a="http://schemas.openxmlformats.org/drawingml/2006/main" noChangeAspect="1"/>
+            </wp:cNvGraphicFramePr>
+            <a:graphic xmlns:a="http://schemas.openxmlformats.org/drawingml/2006/main">
+              <a:graphicData uri="http://schemas.openxmlformats.org/drawingml/2006/picture">
+                <pic:pic xmlns:pic="http://schemas.openxmlformats.org/drawingml/2006/picture">
+                  <pic:nvPicPr>
+                    <pic:cNvPr id="18" name="categorical_5.png"/>
+                    <pic:cNvPicPr/>
+                  </pic:nvPicPr>
+                  <pic:blipFill>
+                    <a:blip r:embed="rId28">
+                      <a:extLst>
+                        <a:ext uri="{28A0092B-C50C-407E-A947-70E740481C1C}">
+                          <a14:useLocalDpi xmlns:a14="http://schemas.microsoft.com/office/drawing/2010/main" val="0"/>
+                        </a:ext>
+                      </a:extLst>
+                    </a:blip>
+                    <a:stretch>
+                      <a:fillRect/>
+                    </a:stretch>
+                  </pic:blipFill>
+                  <pic:spPr>
+                    <a:xfrm>
+                      <a:off x="0" y="0"/>
+                      <a:ext cx="2057400" cy="1371600"/>
+                    </a:xfrm>
+                    <a:prstGeom prst="rect">
+                      <a:avLst/>
+                    </a:prstGeom>
+                  </pic:spPr>
+                </pic:pic>
+              </a:graphicData>
+            </a:graphic>
+          </wp:inline>
+        </w:drawing>
+      </w:r>
+      <w:r>
+        <w:rPr>
+          <w:noProof/>
+        </w:rPr>
+        <w:drawing>
+          <wp:inline distT="0" distB="0" distL="0" distR="0">
+            <wp:extent cx="2057400" cy="1371600"/>
+            <wp:effectExtent l="0" t="0" r="0" b="0"/>
+            <wp:docPr id="17" name="Picture 17"/>
+            <wp:cNvGraphicFramePr>
+              <a:graphicFrameLocks xmlns:a="http://schemas.openxmlformats.org/drawingml/2006/main" noChangeAspect="1"/>
+            </wp:cNvGraphicFramePr>
+            <a:graphic xmlns:a="http://schemas.openxmlformats.org/drawingml/2006/main">
+              <a:graphicData uri="http://schemas.openxmlformats.org/drawingml/2006/picture">
+                <pic:pic xmlns:pic="http://schemas.openxmlformats.org/drawingml/2006/picture">
+                  <pic:nvPicPr>
+                    <pic:cNvPr id="17" name="categorical_6.png"/>
+                    <pic:cNvPicPr/>
+                  </pic:nvPicPr>
+                  <pic:blipFill>
+                    <a:blip r:embed="rId29">
+                      <a:extLst>
+                        <a:ext uri="{28A0092B-C50C-407E-A947-70E740481C1C}">
+                          <a14:useLocalDpi xmlns:a14="http://schemas.microsoft.com/office/drawing/2010/main" val="0"/>
+                        </a:ext>
+                      </a:extLst>
+                    </a:blip>
+                    <a:stretch>
+                      <a:fillRect/>
+                    </a:stretch>
+                  </pic:blipFill>
+                  <pic:spPr>
+                    <a:xfrm>
+                      <a:off x="0" y="0"/>
+                      <a:ext cx="2057400" cy="1371600"/>
+                    </a:xfrm>
+                    <a:prstGeom prst="rect">
+                      <a:avLst/>
+                    </a:prstGeom>
+                  </pic:spPr>
+                </pic:pic>
+              </a:graphicData>
+            </a:graphic>
+          </wp:inline>
+        </w:drawing>
+      </w:r>
+      <w:r>
+        <w:rPr>
+          <w:noProof/>
+        </w:rPr>
+        <w:drawing>
+          <wp:inline distT="0" distB="0" distL="0" distR="0">
+            <wp:extent cx="2057400" cy="1371600"/>
+            <wp:effectExtent l="0" t="0" r="0" b="0"/>
+            <wp:docPr id="16" name="Picture 16"/>
+            <wp:cNvGraphicFramePr>
+              <a:graphicFrameLocks xmlns:a="http://schemas.openxmlformats.org/drawingml/2006/main" noChangeAspect="1"/>
+            </wp:cNvGraphicFramePr>
+            <a:graphic xmlns:a="http://schemas.openxmlformats.org/drawingml/2006/main">
+              <a:graphicData uri="http://schemas.openxmlformats.org/drawingml/2006/picture">
+                <pic:pic xmlns:pic="http://schemas.openxmlformats.org/drawingml/2006/picture">
+                  <pic:nvPicPr>
+                    <pic:cNvPr id="16" name="categorical_7.png"/>
+                    <pic:cNvPicPr/>
+                  </pic:nvPicPr>
+                  <pic:blipFill>
+                    <a:blip r:embed="rId30">
+                      <a:extLst>
+                        <a:ext uri="{28A0092B-C50C-407E-A947-70E740481C1C}">
+                          <a14:useLocalDpi xmlns:a14="http://schemas.microsoft.com/office/drawing/2010/main" val="0"/>
+                        </a:ext>
+                      </a:extLst>
+                    </a:blip>
+                    <a:stretch>
+                      <a:fillRect/>
+                    </a:stretch>
+                  </pic:blipFill>
+                  <pic:spPr>
+                    <a:xfrm>
+                      <a:off x="0" y="0"/>
+                      <a:ext cx="2057400" cy="1371600"/>
+                    </a:xfrm>
+                    <a:prstGeom prst="rect">
+                      <a:avLst/>
+                    </a:prstGeom>
+                  </pic:spPr>
+                </pic:pic>
+              </a:graphicData>
+            </a:graphic>
+          </wp:inline>
+        </w:drawing>
+      </w:r>
+      <w:r>
+        <w:rPr>
+          <w:noProof/>
+        </w:rPr>
+        <w:drawing>
+          <wp:inline distT="0" distB="0" distL="0" distR="0">
+            <wp:extent cx="2057400" cy="1371600"/>
+            <wp:effectExtent l="0" t="0" r="0" b="0"/>
+            <wp:docPr id="15" name="Picture 15"/>
+            <wp:cNvGraphicFramePr>
+              <a:graphicFrameLocks xmlns:a="http://schemas.openxmlformats.org/drawingml/2006/main" noChangeAspect="1"/>
+            </wp:cNvGraphicFramePr>
+            <a:graphic xmlns:a="http://schemas.openxmlformats.org/drawingml/2006/main">
+              <a:graphicData uri="http://schemas.openxmlformats.org/drawingml/2006/picture">
+                <pic:pic xmlns:pic="http://schemas.openxmlformats.org/drawingml/2006/picture">
+                  <pic:nvPicPr>
+                    <pic:cNvPr id="15" name="categorical_8.png"/>
+                    <pic:cNvPicPr/>
+                  </pic:nvPicPr>
+                  <pic:blipFill>
+                    <a:blip r:embed="rId31">
+                      <a:extLst>
+                        <a:ext uri="{28A0092B-C50C-407E-A947-70E740481C1C}">
+                          <a14:useLocalDpi xmlns:a14="http://schemas.microsoft.com/office/drawing/2010/main" val="0"/>
+                        </a:ext>
+                      </a:extLst>
+                    </a:blip>
+                    <a:stretch>
+                      <a:fillRect/>
+                    </a:stretch>
+                  </pic:blipFill>
+                  <pic:spPr>
+                    <a:xfrm>
+                      <a:off x="0" y="0"/>
+                      <a:ext cx="2057400" cy="1371600"/>
+                    </a:xfrm>
+                    <a:prstGeom prst="rect">
+                      <a:avLst/>
+                    </a:prstGeom>
+                  </pic:spPr>
+                </pic:pic>
+              </a:graphicData>
+            </a:graphic>
+          </wp:inline>
+        </w:drawing>
+      </w:r>
+      <w:r>
+        <w:rPr>
+          <w:noProof/>
+        </w:rPr>
+        <w:drawing>
+          <wp:inline distT="0" distB="0" distL="0" distR="0">
+            <wp:extent cx="2057400" cy="1371600"/>
+            <wp:effectExtent l="0" t="0" r="0" b="0"/>
+            <wp:docPr id="14" name="Picture 14"/>
+            <wp:cNvGraphicFramePr>
+              <a:graphicFrameLocks xmlns:a="http://schemas.openxmlformats.org/drawingml/2006/main" noChangeAspect="1"/>
+            </wp:cNvGraphicFramePr>
+            <a:graphic xmlns:a="http://schemas.openxmlformats.org/drawingml/2006/main">
+              <a:graphicData uri="http://schemas.openxmlformats.org/drawingml/2006/picture">
+                <pic:pic xmlns:pic="http://schemas.openxmlformats.org/drawingml/2006/picture">
+                  <pic:nvPicPr>
+                    <pic:cNvPr id="14" name="categorical_9.png"/>
+                    <pic:cNvPicPr/>
+                  </pic:nvPicPr>
+                  <pic:blipFill>
+                    <a:blip r:embed="rId32">
+                      <a:extLst>
+                        <a:ext uri="{28A0092B-C50C-407E-A947-70E740481C1C}">
+                          <a14:useLocalDpi xmlns:a14="http://schemas.microsoft.com/office/drawing/2010/main" val="0"/>
+                        </a:ext>
+                      </a:extLst>
+                    </a:blip>
+                    <a:stretch>
+                      <a:fillRect/>
+                    </a:stretch>
+                  </pic:blipFill>
+                  <pic:spPr>
+                    <a:xfrm>
+                      <a:off x="0" y="0"/>
+                      <a:ext cx="2057400" cy="1371600"/>
+                    </a:xfrm>
+                    <a:prstGeom prst="rect">
+                      <a:avLst/>
+                    </a:prstGeom>
+                  </pic:spPr>
+                </pic:pic>
+              </a:graphicData>
+            </a:graphic>
+          </wp:inline>
+        </w:drawing>
+      </w:r>
+      <w:r>
+        <w:rPr>
+          <w:noProof/>
+        </w:rPr>
+        <w:drawing>
+          <wp:inline distT="0" distB="0" distL="0" distR="0">
+            <wp:extent cx="2057400" cy="1371600"/>
+            <wp:effectExtent l="0" t="0" r="0" b="0"/>
+            <wp:docPr id="13" name="Picture 13"/>
+            <wp:cNvGraphicFramePr>
+              <a:graphicFrameLocks xmlns:a="http://schemas.openxmlformats.org/drawingml/2006/main" noChangeAspect="1"/>
+            </wp:cNvGraphicFramePr>
+            <a:graphic xmlns:a="http://schemas.openxmlformats.org/drawingml/2006/main">
+              <a:graphicData uri="http://schemas.openxmlformats.org/drawingml/2006/picture">
+                <pic:pic xmlns:pic="http://schemas.openxmlformats.org/drawingml/2006/picture">
+                  <pic:nvPicPr>
+                    <pic:cNvPr id="13" name="integer_1.png"/>
+                    <pic:cNvPicPr/>
+                  </pic:nvPicPr>
+                  <pic:blipFill>
+                    <a:blip r:embed="rId33">
+                      <a:extLst>
+                        <a:ext uri="{28A0092B-C50C-407E-A947-70E740481C1C}">
+                          <a14:useLocalDpi xmlns:a14="http://schemas.microsoft.com/office/drawing/2010/main" val="0"/>
+                        </a:ext>
+                      </a:extLst>
+                    </a:blip>
+                    <a:stretch>
+                      <a:fillRect/>
+                    </a:stretch>
+                  </pic:blipFill>
+                  <pic:spPr>
+                    <a:xfrm>
+                      <a:off x="0" y="0"/>
+                      <a:ext cx="2057400" cy="1371600"/>
+                    </a:xfrm>
+                    <a:prstGeom prst="rect">
+                      <a:avLst/>
+                    </a:prstGeom>
+                  </pic:spPr>
+                </pic:pic>
+              </a:graphicData>
+            </a:graphic>
+          </wp:inline>
+        </w:drawing>
+      </w:r>
+      <w:r>
+        <w:rPr>
+          <w:noProof/>
+        </w:rPr>
+        <w:drawing>
+          <wp:inline distT="0" distB="0" distL="0" distR="0">
+            <wp:extent cx="2057400" cy="1371600"/>
+            <wp:effectExtent l="0" t="0" r="0" b="0"/>
+            <wp:docPr id="12" name="Picture 12"/>
+            <wp:cNvGraphicFramePr>
+              <a:graphicFrameLocks xmlns:a="http://schemas.openxmlformats.org/drawingml/2006/main" noChangeAspect="1"/>
+            </wp:cNvGraphicFramePr>
+            <a:graphic xmlns:a="http://schemas.openxmlformats.org/drawingml/2006/main">
+              <a:graphicData uri="http://schemas.openxmlformats.org/drawingml/2006/picture">
+                <pic:pic xmlns:pic="http://schemas.openxmlformats.org/drawingml/2006/picture">
+                  <pic:nvPicPr>
+                    <pic:cNvPr id="12" name="integer_10.png"/>
+                    <pic:cNvPicPr/>
+                  </pic:nvPicPr>
+                  <pic:blipFill>
+                    <a:blip r:embed="rId34">
+                      <a:extLst>
+                        <a:ext uri="{28A0092B-C50C-407E-A947-70E740481C1C}">
+                          <a14:useLocalDpi xmlns:a14="http://schemas.microsoft.com/office/drawing/2010/main" val="0"/>
+                        </a:ext>
+                      </a:extLst>
+                    </a:blip>
+                    <a:stretch>
+                      <a:fillRect/>
+                    </a:stretch>
+                  </pic:blipFill>
+                  <pic:spPr>
+                    <a:xfrm>
+                      <a:off x="0" y="0"/>
+                      <a:ext cx="2057400" cy="1371600"/>
+                    </a:xfrm>
+                    <a:prstGeom prst="rect">
+                      <a:avLst/>
+                    </a:prstGeom>
+                  </pic:spPr>
+                </pic:pic>
+              </a:graphicData>
+            </a:graphic>
+          </wp:inline>
+        </w:drawing>
+      </w:r>
+      <w:r>
+        <w:rPr>
+          <w:noProof/>
+        </w:rPr>
+        <w:lastRenderedPageBreak/>
+        <w:drawing>
+          <wp:inline distT="0" distB="0" distL="0" distR="0">
+            <wp:extent cx="2057400" cy="1371600"/>
+            <wp:effectExtent l="0" t="0" r="0" b="0"/>
+            <wp:docPr id="11" name="Picture 11"/>
+            <wp:cNvGraphicFramePr>
+              <a:graphicFrameLocks xmlns:a="http://schemas.openxmlformats.org/drawingml/2006/main" noChangeAspect="1"/>
+            </wp:cNvGraphicFramePr>
+            <a:graphic xmlns:a="http://schemas.openxmlformats.org/drawingml/2006/main">
+              <a:graphicData uri="http://schemas.openxmlformats.org/drawingml/2006/picture">
+                <pic:pic xmlns:pic="http://schemas.openxmlformats.org/drawingml/2006/picture">
+                  <pic:nvPicPr>
+                    <pic:cNvPr id="11" name="integer_11.png"/>
+                    <pic:cNvPicPr/>
+                  </pic:nvPicPr>
+                  <pic:blipFill>
+                    <a:blip r:embed="rId35">
+                      <a:extLst>
+                        <a:ext uri="{28A0092B-C50C-407E-A947-70E740481C1C}">
+                          <a14:useLocalDpi xmlns:a14="http://schemas.microsoft.com/office/drawing/2010/main" val="0"/>
+                        </a:ext>
+                      </a:extLst>
+                    </a:blip>
+                    <a:stretch>
+                      <a:fillRect/>
+                    </a:stretch>
+                  </pic:blipFill>
+                  <pic:spPr>
+                    <a:xfrm>
+                      <a:off x="0" y="0"/>
+                      <a:ext cx="2057400" cy="1371600"/>
+                    </a:xfrm>
+                    <a:prstGeom prst="rect">
+                      <a:avLst/>
+                    </a:prstGeom>
+                  </pic:spPr>
+                </pic:pic>
+              </a:graphicData>
+            </a:graphic>
+          </wp:inline>
+        </w:drawing>
+      </w:r>
+      <w:r>
+        <w:rPr>
+          <w:noProof/>
+        </w:rPr>
+        <w:drawing>
+          <wp:inline distT="0" distB="0" distL="0" distR="0">
+            <wp:extent cx="2057400" cy="1371600"/>
+            <wp:effectExtent l="0" t="0" r="0" b="0"/>
+            <wp:docPr id="10" name="Picture 10"/>
+            <wp:cNvGraphicFramePr>
+              <a:graphicFrameLocks xmlns:a="http://schemas.openxmlformats.org/drawingml/2006/main" noChangeAspect="1"/>
+            </wp:cNvGraphicFramePr>
+            <a:graphic xmlns:a="http://schemas.openxmlformats.org/drawingml/2006/main">
+              <a:graphicData uri="http://schemas.openxmlformats.org/drawingml/2006/picture">
+                <pic:pic xmlns:pic="http://schemas.openxmlformats.org/drawingml/2006/picture">
+                  <pic:nvPicPr>
+                    <pic:cNvPr id="10" name="integer_12.png"/>
+                    <pic:cNvPicPr/>
+                  </pic:nvPicPr>
+                  <pic:blipFill>
+                    <a:blip r:embed="rId36">
+                      <a:extLst>
+                        <a:ext uri="{28A0092B-C50C-407E-A947-70E740481C1C}">
+                          <a14:useLocalDpi xmlns:a14="http://schemas.microsoft.com/office/drawing/2010/main" val="0"/>
+                        </a:ext>
+                      </a:extLst>
+                    </a:blip>
+                    <a:stretch>
+                      <a:fillRect/>
+                    </a:stretch>
+                  </pic:blipFill>
+                  <pic:spPr>
+                    <a:xfrm>
+                      <a:off x="0" y="0"/>
+                      <a:ext cx="2057400" cy="1371600"/>
+                    </a:xfrm>
+                    <a:prstGeom prst="rect">
+                      <a:avLst/>
+                    </a:prstGeom>
+                  </pic:spPr>
+                </pic:pic>
+              </a:graphicData>
+            </a:graphic>
+          </wp:inline>
+        </w:drawing>
+      </w:r>
+      <w:r>
+        <w:rPr>
+          <w:noProof/>
+        </w:rPr>
+        <w:drawing>
+          <wp:inline distT="0" distB="0" distL="0" distR="0">
+            <wp:extent cx="2057400" cy="1371600"/>
+            <wp:effectExtent l="0" t="0" r="0" b="0"/>
+            <wp:docPr id="9" name="Picture 9"/>
+            <wp:cNvGraphicFramePr>
+              <a:graphicFrameLocks xmlns:a="http://schemas.openxmlformats.org/drawingml/2006/main" noChangeAspect="1"/>
+            </wp:cNvGraphicFramePr>
+            <a:graphic xmlns:a="http://schemas.openxmlformats.org/drawingml/2006/main">
+              <a:graphicData uri="http://schemas.openxmlformats.org/drawingml/2006/picture">
+                <pic:pic xmlns:pic="http://schemas.openxmlformats.org/drawingml/2006/picture">
+                  <pic:nvPicPr>
+                    <pic:cNvPr id="9" name="integer_13.png"/>
+                    <pic:cNvPicPr/>
+                  </pic:nvPicPr>
+                  <pic:blipFill>
+                    <a:blip r:embed="rId37">
+                      <a:extLst>
+                        <a:ext uri="{28A0092B-C50C-407E-A947-70E740481C1C}">
+                          <a14:useLocalDpi xmlns:a14="http://schemas.microsoft.com/office/drawing/2010/main" val="0"/>
+                        </a:ext>
+                      </a:extLst>
+                    </a:blip>
+                    <a:stretch>
+                      <a:fillRect/>
+                    </a:stretch>
+                  </pic:blipFill>
+                  <pic:spPr>
+                    <a:xfrm>
+                      <a:off x="0" y="0"/>
+                      <a:ext cx="2057400" cy="1371600"/>
+                    </a:xfrm>
+                    <a:prstGeom prst="rect">
+                      <a:avLst/>
+                    </a:prstGeom>
+                  </pic:spPr>
+                </pic:pic>
+              </a:graphicData>
+            </a:graphic>
+          </wp:inline>
+        </w:drawing>
+      </w:r>
+      <w:r>
+        <w:rPr>
+          <w:noProof/>
+        </w:rPr>
+        <w:drawing>
+          <wp:inline distT="0" distB="0" distL="0" distR="0">
+            <wp:extent cx="2057400" cy="1371600"/>
+            <wp:effectExtent l="0" t="0" r="0" b="0"/>
+            <wp:docPr id="8" name="Picture 8"/>
+            <wp:cNvGraphicFramePr>
+              <a:graphicFrameLocks xmlns:a="http://schemas.openxmlformats.org/drawingml/2006/main" noChangeAspect="1"/>
+            </wp:cNvGraphicFramePr>
+            <a:graphic xmlns:a="http://schemas.openxmlformats.org/drawingml/2006/main">
+              <a:graphicData uri="http://schemas.openxmlformats.org/drawingml/2006/picture">
+                <pic:pic xmlns:pic="http://schemas.openxmlformats.org/drawingml/2006/picture">
+                  <pic:nvPicPr>
+                    <pic:cNvPr id="8" name="integer_2.png"/>
+                    <pic:cNvPicPr/>
+                  </pic:nvPicPr>
+                  <pic:blipFill>
+                    <a:blip r:embed="rId38">
+                      <a:extLst>
+                        <a:ext uri="{28A0092B-C50C-407E-A947-70E740481C1C}">
+                          <a14:useLocalDpi xmlns:a14="http://schemas.microsoft.com/office/drawing/2010/main" val="0"/>
+                        </a:ext>
+                      </a:extLst>
+                    </a:blip>
+                    <a:stretch>
+                      <a:fillRect/>
+                    </a:stretch>
+                  </pic:blipFill>
+                  <pic:spPr>
+                    <a:xfrm>
+                      <a:off x="0" y="0"/>
+                      <a:ext cx="2057400" cy="1371600"/>
+                    </a:xfrm>
+                    <a:prstGeom prst="rect">
+                      <a:avLst/>
+                    </a:prstGeom>
+                  </pic:spPr>
+                </pic:pic>
+              </a:graphicData>
+            </a:graphic>
+          </wp:inline>
+        </w:drawing>
+      </w:r>
+      <w:r>
+        <w:rPr>
+          <w:noProof/>
+        </w:rPr>
+        <w:drawing>
+          <wp:inline distT="0" distB="0" distL="0" distR="0">
+            <wp:extent cx="2057400" cy="1371600"/>
+            <wp:effectExtent l="0" t="0" r="0" b="0"/>
+            <wp:docPr id="7" name="Picture 7"/>
+            <wp:cNvGraphicFramePr>
+              <a:graphicFrameLocks xmlns:a="http://schemas.openxmlformats.org/drawingml/2006/main" noChangeAspect="1"/>
+            </wp:cNvGraphicFramePr>
+            <a:graphic xmlns:a="http://schemas.openxmlformats.org/drawingml/2006/main">
+              <a:graphicData uri="http://schemas.openxmlformats.org/drawingml/2006/picture">
+                <pic:pic xmlns:pic="http://schemas.openxmlformats.org/drawingml/2006/picture">
+                  <pic:nvPicPr>
+                    <pic:cNvPr id="7" name="integer_3.png"/>
+                    <pic:cNvPicPr/>
+                  </pic:nvPicPr>
+                  <pic:blipFill>
+                    <a:blip r:embed="rId39">
+                      <a:extLst>
+                        <a:ext uri="{28A0092B-C50C-407E-A947-70E740481C1C}">
+                          <a14:useLocalDpi xmlns:a14="http://schemas.microsoft.com/office/drawing/2010/main" val="0"/>
+                        </a:ext>
+                      </a:extLst>
+                    </a:blip>
+                    <a:stretch>
+                      <a:fillRect/>
+                    </a:stretch>
+                  </pic:blipFill>
+                  <pic:spPr>
+                    <a:xfrm>
+                      <a:off x="0" y="0"/>
+                      <a:ext cx="2057400" cy="1371600"/>
+                    </a:xfrm>
+                    <a:prstGeom prst="rect">
+                      <a:avLst/>
+                    </a:prstGeom>
+                  </pic:spPr>
+                </pic:pic>
+              </a:graphicData>
+            </a:graphic>
+          </wp:inline>
+        </w:drawing>
+      </w:r>
+      <w:r>
+        <w:rPr>
+          <w:noProof/>
+        </w:rPr>
+        <w:drawing>
+          <wp:inline distT="0" distB="0" distL="0" distR="0">
+            <wp:extent cx="2057400" cy="1371600"/>
+            <wp:effectExtent l="0" t="0" r="0" b="0"/>
+            <wp:docPr id="6" name="Picture 6"/>
+            <wp:cNvGraphicFramePr>
+              <a:graphicFrameLocks xmlns:a="http://schemas.openxmlformats.org/drawingml/2006/main" noChangeAspect="1"/>
+            </wp:cNvGraphicFramePr>
+            <a:graphic xmlns:a="http://schemas.openxmlformats.org/drawingml/2006/main">
+              <a:graphicData uri="http://schemas.openxmlformats.org/drawingml/2006/picture">
+                <pic:pic xmlns:pic="http://schemas.openxmlformats.org/drawingml/2006/picture">
+                  <pic:nvPicPr>
+                    <pic:cNvPr id="6" name="integer_4.png"/>
+                    <pic:cNvPicPr/>
+                  </pic:nvPicPr>
+                  <pic:blipFill>
+                    <a:blip r:embed="rId40">
+                      <a:extLst>
+                        <a:ext uri="{28A0092B-C50C-407E-A947-70E740481C1C}">
+                          <a14:useLocalDpi xmlns:a14="http://schemas.microsoft.com/office/drawing/2010/main" val="0"/>
+                        </a:ext>
+                      </a:extLst>
+                    </a:blip>
+                    <a:stretch>
+                      <a:fillRect/>
+                    </a:stretch>
+                  </pic:blipFill>
+                  <pic:spPr>
+                    <a:xfrm>
+                      <a:off x="0" y="0"/>
+                      <a:ext cx="2057400" cy="1371600"/>
+                    </a:xfrm>
+                    <a:prstGeom prst="rect">
+                      <a:avLst/>
+                    </a:prstGeom>
+                  </pic:spPr>
+                </pic:pic>
+              </a:graphicData>
+            </a:graphic>
+          </wp:inline>
+        </w:drawing>
+      </w:r>
+      <w:r>
+        <w:rPr>
+          <w:noProof/>
+        </w:rPr>
+        <w:drawing>
+          <wp:inline distT="0" distB="0" distL="0" distR="0">
+            <wp:extent cx="2057400" cy="1371600"/>
+            <wp:effectExtent l="0" t="0" r="0" b="0"/>
+            <wp:docPr id="5" name="Picture 5"/>
+            <wp:cNvGraphicFramePr>
+              <a:graphicFrameLocks xmlns:a="http://schemas.openxmlformats.org/drawingml/2006/main" noChangeAspect="1"/>
+            </wp:cNvGraphicFramePr>
+            <a:graphic xmlns:a="http://schemas.openxmlformats.org/drawingml/2006/main">
+              <a:graphicData uri="http://schemas.openxmlformats.org/drawingml/2006/picture">
+                <pic:pic xmlns:pic="http://schemas.openxmlformats.org/drawingml/2006/picture">
+                  <pic:nvPicPr>
+                    <pic:cNvPr id="5" name="integer_5.png"/>
+                    <pic:cNvPicPr/>
+                  </pic:nvPicPr>
+                  <pic:blipFill>
+                    <a:blip r:embed="rId41">
+                      <a:extLst>
+                        <a:ext uri="{28A0092B-C50C-407E-A947-70E740481C1C}">
+                          <a14:useLocalDpi xmlns:a14="http://schemas.microsoft.com/office/drawing/2010/main" val="0"/>
+                        </a:ext>
+                      </a:extLst>
+                    </a:blip>
+                    <a:stretch>
+                      <a:fillRect/>
+                    </a:stretch>
+                  </pic:blipFill>
+                  <pic:spPr>
+                    <a:xfrm>
+                      <a:off x="0" y="0"/>
+                      <a:ext cx="2057400" cy="1371600"/>
+                    </a:xfrm>
+                    <a:prstGeom prst="rect">
+                      <a:avLst/>
+                    </a:prstGeom>
+                  </pic:spPr>
+                </pic:pic>
+              </a:graphicData>
+            </a:graphic>
+          </wp:inline>
+        </w:drawing>
+      </w:r>
+      <w:r>
+        <w:rPr>
+          <w:noProof/>
+        </w:rPr>
+        <w:drawing>
+          <wp:inline distT="0" distB="0" distL="0" distR="0">
+            <wp:extent cx="2057400" cy="1371600"/>
+            <wp:effectExtent l="0" t="0" r="0" b="0"/>
+            <wp:docPr id="4" name="Picture 4"/>
+            <wp:cNvGraphicFramePr>
+              <a:graphicFrameLocks xmlns:a="http://schemas.openxmlformats.org/drawingml/2006/main" noChangeAspect="1"/>
+            </wp:cNvGraphicFramePr>
+            <a:graphic xmlns:a="http://schemas.openxmlformats.org/drawingml/2006/main">
+              <a:graphicData uri="http://schemas.openxmlformats.org/drawingml/2006/picture">
+                <pic:pic xmlns:pic="http://schemas.openxmlformats.org/drawingml/2006/picture">
+                  <pic:nvPicPr>
+                    <pic:cNvPr id="4" name="integer_6.png"/>
+                    <pic:cNvPicPr/>
+                  </pic:nvPicPr>
+                  <pic:blipFill>
+                    <a:blip r:embed="rId42">
+                      <a:extLst>
+                        <a:ext uri="{28A0092B-C50C-407E-A947-70E740481C1C}">
+                          <a14:useLocalDpi xmlns:a14="http://schemas.microsoft.com/office/drawing/2010/main" val="0"/>
+                        </a:ext>
+                      </a:extLst>
+                    </a:blip>
+                    <a:stretch>
+                      <a:fillRect/>
+                    </a:stretch>
+                  </pic:blipFill>
+                  <pic:spPr>
+                    <a:xfrm>
+                      <a:off x="0" y="0"/>
+                      <a:ext cx="2057400" cy="1371600"/>
+                    </a:xfrm>
+                    <a:prstGeom prst="rect">
+                      <a:avLst/>
+                    </a:prstGeom>
+                  </pic:spPr>
+                </pic:pic>
+              </a:graphicData>
+            </a:graphic>
+          </wp:inline>
+        </w:drawing>
+      </w:r>
+      <w:r>
+        <w:rPr>
+          <w:noProof/>
+        </w:rPr>
+        <w:drawing>
+          <wp:inline distT="0" distB="0" distL="0" distR="0">
+            <wp:extent cx="2057400" cy="1371600"/>
+            <wp:effectExtent l="0" t="0" r="0" b="0"/>
+            <wp:docPr id="3" name="Picture 3"/>
+            <wp:cNvGraphicFramePr>
+              <a:graphicFrameLocks xmlns:a="http://schemas.openxmlformats.org/drawingml/2006/main" noChangeAspect="1"/>
+            </wp:cNvGraphicFramePr>
+            <a:graphic xmlns:a="http://schemas.openxmlformats.org/drawingml/2006/main">
+              <a:graphicData uri="http://schemas.openxmlformats.org/drawingml/2006/picture">
+                <pic:pic xmlns:pic="http://schemas.openxmlformats.org/drawingml/2006/picture">
+                  <pic:nvPicPr>
+                    <pic:cNvPr id="3" name="integer_7.png"/>
+                    <pic:cNvPicPr/>
+                  </pic:nvPicPr>
+                  <pic:blipFill>
+                    <a:blip r:embed="rId43">
+                      <a:extLst>
+                        <a:ext uri="{28A0092B-C50C-407E-A947-70E740481C1C}">
+                          <a14:useLocalDpi xmlns:a14="http://schemas.microsoft.com/office/drawing/2010/main" val="0"/>
+                        </a:ext>
+                      </a:extLst>
+                    </a:blip>
+                    <a:stretch>
+                      <a:fillRect/>
+                    </a:stretch>
+                  </pic:blipFill>
+                  <pic:spPr>
+                    <a:xfrm>
+                      <a:off x="0" y="0"/>
+                      <a:ext cx="2057400" cy="1371600"/>
+                    </a:xfrm>
+                    <a:prstGeom prst="rect">
+                      <a:avLst/>
+                    </a:prstGeom>
+                  </pic:spPr>
+                </pic:pic>
+              </a:graphicData>
+            </a:graphic>
+          </wp:inline>
+        </w:drawing>
+      </w:r>
+      <w:r>
+        <w:rPr>
+          <w:noProof/>
+        </w:rPr>
+        <w:drawing>
+          <wp:inline distT="0" distB="0" distL="0" distR="0">
+            <wp:extent cx="2057400" cy="1371600"/>
+            <wp:effectExtent l="0" t="0" r="0" b="0"/>
+            <wp:docPr id="2" name="Picture 2"/>
+            <wp:cNvGraphicFramePr>
+              <a:graphicFrameLocks xmlns:a="http://schemas.openxmlformats.org/drawingml/2006/main" noChangeAspect="1"/>
+            </wp:cNvGraphicFramePr>
+            <a:graphic xmlns:a="http://schemas.openxmlformats.org/drawingml/2006/main">
+              <a:graphicData uri="http://schemas.openxmlformats.org/drawingml/2006/picture">
+                <pic:pic xmlns:pic="http://schemas.openxmlformats.org/drawingml/2006/picture">
+                  <pic:nvPicPr>
+                    <pic:cNvPr id="2" name="integer_8.png"/>
+                    <pic:cNvPicPr/>
+                  </pic:nvPicPr>
+                  <pic:blipFill>
+                    <a:blip r:embed="rId44">
+                      <a:extLst>
+                        <a:ext uri="{28A0092B-C50C-407E-A947-70E740481C1C}">
+                          <a14:useLocalDpi xmlns:a14="http://schemas.microsoft.com/office/drawing/2010/main" val="0"/>
+                        </a:ext>
+                      </a:extLst>
+                    </a:blip>
+                    <a:stretch>
+                      <a:fillRect/>
+                    </a:stretch>
+                  </pic:blipFill>
+                  <pic:spPr>
+                    <a:xfrm>
+                      <a:off x="0" y="0"/>
+                      <a:ext cx="2057400" cy="1371600"/>
+                    </a:xfrm>
+                    <a:prstGeom prst="rect">
+                      <a:avLst/>
+                    </a:prstGeom>
+                  </pic:spPr>
+                </pic:pic>
+              </a:graphicData>
+            </a:graphic>
+          </wp:inline>
+        </w:drawing>
+      </w:r>
+      <w:r>
+        <w:rPr>
+          <w:noProof/>
+        </w:rPr>
+        <w:drawing>
+          <wp:inline distT="0" distB="0" distL="0" distR="0">
+            <wp:extent cx="2057400" cy="1371600"/>
+            <wp:effectExtent l="0" t="0" r="0" b="0"/>
+            <wp:docPr id="1" name="Picture 1"/>
+            <wp:cNvGraphicFramePr>
+              <a:graphicFrameLocks xmlns:a="http://schemas.openxmlformats.org/drawingml/2006/main" noChangeAspect="1"/>
+            </wp:cNvGraphicFramePr>
+            <a:graphic xmlns:a="http://schemas.openxmlformats.org/drawingml/2006/main">
+              <a:graphicData uri="http://schemas.openxmlformats.org/drawingml/2006/picture">
+                <pic:pic xmlns:pic="http://schemas.openxmlformats.org/drawingml/2006/picture">
+                  <pic:nvPicPr>
+                    <pic:cNvPr id="1" name="integer_9.png"/>
+                    <pic:cNvPicPr/>
+                  </pic:nvPicPr>
+                  <pic:blipFill>
+                    <a:blip r:embed="rId45">
+                      <a:extLst>
+                        <a:ext uri="{28A0092B-C50C-407E-A947-70E740481C1C}">
+                          <a14:useLocalDpi xmlns:a14="http://schemas.microsoft.com/office/drawing/2010/main" val="0"/>
+                        </a:ext>
+                      </a:extLst>
+                    </a:blip>
+                    <a:stretch>
+                      <a:fillRect/>
+                    </a:stretch>
+                  </pic:blipFill>
+                  <pic:spPr>
+                    <a:xfrm>
+                      <a:off x="0" y="0"/>
+                      <a:ext cx="2057400" cy="1371600"/>
+                    </a:xfrm>
+                    <a:prstGeom prst="rect">
+                      <a:avLst/>
+                    </a:prstGeom>
+                  </pic:spPr>
+                </pic:pic>
+              </a:graphicData>
+            </a:graphic>
+          </wp:inline>
+        </w:drawing>
+      </w:r>
+    </w:p>
     <w:sectPr>
+      <w:headerReference w:type="default" r:id="rId46"/>
       <w:pgSz w:w="12240" w:h="15840"/>
       <w:pgMar w:top="1440" w:right="1440" w:bottom="1440" w:left="1440" w:header="720" w:footer="720" w:gutter="0"/>
       <w:cols w:space="720"/>
@@ -14,6 +2072,154 @@
     </w:sectPr>
   </w:body>
 </w:document>
+</file>
+
+<file path=word/endnotes.xml><?xml version="1.0" encoding="utf-8"?>
+<w:endnotes xmlns:wpc="http://schemas.microsoft.com/office/word/2010/wordprocessingCanvas" xmlns:cx="http://schemas.microsoft.com/office/drawing/2014/chartex" xmlns:cx1="http://schemas.microsoft.com/office/drawing/2015/9/8/chartex" xmlns:cx2="http://schemas.microsoft.com/office/drawing/2015/10/21/chartex" xmlns:cx3="http://schemas.microsoft.com/office/drawing/2016/5/9/chartex" xmlns:cx4="http://schemas.microsoft.com/office/drawing/2016/5/10/chartex" xmlns:cx5="http://schemas.microsoft.com/office/drawing/2016/5/11/chartex" xmlns:cx6="http://schemas.microsoft.com/office/drawing/2016/5/12/chartex" xmlns:cx7="http://schemas.microsoft.com/office/drawing/2016/5/13/chartex" xmlns:cx8="http://schemas.microsoft.com/office/drawing/2016/5/14/chartex" xmlns:mc="http://schemas.openxmlformats.org/markup-compatibility/2006" xmlns:aink="http://schemas.microsoft.com/office/drawing/2016/ink" xmlns:am3d="http://schemas.microsoft.com/office/drawing/2017/model3d" xmlns:o="urn:schemas-microsoft-com:office:office" xmlns:r="http://schemas.openxmlformats.org/officeDocument/2006/relationships" xmlns:m="http://schemas.openxmlformats.org/officeDocument/2006/math" xmlns:v="urn:schemas-microsoft-com:vml" xmlns:wp14="http://schemas.microsoft.com/office/word/2010/wordprocessingDrawing" xmlns:wp="http://schemas.openxmlformats.org/drawingml/2006/wordprocessingDrawing" xmlns:w10="urn:schemas-microsoft-com:office:word" xmlns:w="http://schemas.openxmlformats.org/wordprocessingml/2006/main" xmlns:w14="http://schemas.microsoft.com/office/word/2010/wordml" xmlns:w15="http://schemas.microsoft.com/office/word/2012/wordml" xmlns:w16cid="http://schemas.microsoft.com/office/word/2016/wordml/cid" xmlns:w16se="http://schemas.microsoft.com/office/word/2015/wordml/symex" xmlns:wpg="http://schemas.microsoft.com/office/word/2010/wordprocessingGroup" xmlns:wpi="http://schemas.microsoft.com/office/word/2010/wordprocessingInk" xmlns:wne="http://schemas.microsoft.com/office/word/2006/wordml" xmlns:wps="http://schemas.microsoft.com/office/word/2010/wordprocessingShape" mc:Ignorable="w14 w15 w16se w16cid wp14">
+  <w:endnote w:type="separator" w:id="-1">
+    <w:p>
+      <w:r>
+        <w:separator/>
+      </w:r>
+    </w:p>
+  </w:endnote>
+  <w:endnote w:type="continuationSeparator" w:id="0">
+    <w:p>
+      <w:r>
+        <w:continuationSeparator/>
+      </w:r>
+    </w:p>
+  </w:endnote>
+</w:endnotes>
+</file>
+
+<file path=word/footnotes.xml><?xml version="1.0" encoding="utf-8"?>
+<w:footnotes xmlns:wpc="http://schemas.microsoft.com/office/word/2010/wordprocessingCanvas" xmlns:cx="http://schemas.microsoft.com/office/drawing/2014/chartex" xmlns:cx1="http://schemas.microsoft.com/office/drawing/2015/9/8/chartex" xmlns:cx2="http://schemas.microsoft.com/office/drawing/2015/10/21/chartex" xmlns:cx3="http://schemas.microsoft.com/office/drawing/2016/5/9/chartex" xmlns:cx4="http://schemas.microsoft.com/office/drawing/2016/5/10/chartex" xmlns:cx5="http://schemas.microsoft.com/office/drawing/2016/5/11/chartex" xmlns:cx6="http://schemas.microsoft.com/office/drawing/2016/5/12/chartex" xmlns:cx7="http://schemas.microsoft.com/office/drawing/2016/5/13/chartex" xmlns:cx8="http://schemas.microsoft.com/office/drawing/2016/5/14/chartex" xmlns:mc="http://schemas.openxmlformats.org/markup-compatibility/2006" xmlns:aink="http://schemas.microsoft.com/office/drawing/2016/ink" xmlns:am3d="http://schemas.microsoft.com/office/drawing/2017/model3d" xmlns:o="urn:schemas-microsoft-com:office:office" xmlns:r="http://schemas.openxmlformats.org/officeDocument/2006/relationships" xmlns:m="http://schemas.openxmlformats.org/officeDocument/2006/math" xmlns:v="urn:schemas-microsoft-com:vml" xmlns:wp14="http://schemas.microsoft.com/office/word/2010/wordprocessingDrawing" xmlns:wp="http://schemas.openxmlformats.org/drawingml/2006/wordprocessingDrawing" xmlns:w10="urn:schemas-microsoft-com:office:word" xmlns:w="http://schemas.openxmlformats.org/wordprocessingml/2006/main" xmlns:w14="http://schemas.microsoft.com/office/word/2010/wordml" xmlns:w15="http://schemas.microsoft.com/office/word/2012/wordml" xmlns:w16cid="http://schemas.microsoft.com/office/word/2016/wordml/cid" xmlns:w16se="http://schemas.microsoft.com/office/word/2015/wordml/symex" xmlns:wpg="http://schemas.microsoft.com/office/word/2010/wordprocessingGroup" xmlns:wpi="http://schemas.microsoft.com/office/word/2010/wordprocessingInk" xmlns:wne="http://schemas.microsoft.com/office/word/2006/wordml" xmlns:wps="http://schemas.microsoft.com/office/word/2010/wordprocessingShape" mc:Ignorable="w14 w15 w16se w16cid wp14">
+  <w:footnote w:type="separator" w:id="-1">
+    <w:p>
+      <w:r>
+        <w:separator/>
+      </w:r>
+    </w:p>
+  </w:footnote>
+  <w:footnote w:type="continuationSeparator" w:id="0">
+    <w:p>
+      <w:r>
+        <w:continuationSeparator/>
+      </w:r>
+    </w:p>
+  </w:footnote>
+</w:footnotes>
+</file>
+
+<file path=word/header1.xml><?xml version="1.0" encoding="utf-8"?>
+<w:hdr xmlns:wpc="http://schemas.microsoft.com/office/word/2010/wordprocessingCanvas" xmlns:cx="http://schemas.microsoft.com/office/drawing/2014/chartex" xmlns:cx1="http://schemas.microsoft.com/office/drawing/2015/9/8/chartex" xmlns:cx2="http://schemas.microsoft.com/office/drawing/2015/10/21/chartex" xmlns:cx3="http://schemas.microsoft.com/office/drawing/2016/5/9/chartex" xmlns:cx4="http://schemas.microsoft.com/office/drawing/2016/5/10/chartex" xmlns:cx5="http://schemas.microsoft.com/office/drawing/2016/5/11/chartex" xmlns:cx6="http://schemas.microsoft.com/office/drawing/2016/5/12/chartex" xmlns:cx7="http://schemas.microsoft.com/office/drawing/2016/5/13/chartex" xmlns:cx8="http://schemas.microsoft.com/office/drawing/2016/5/14/chartex" xmlns:mc="http://schemas.openxmlformats.org/markup-compatibility/2006" xmlns:aink="http://schemas.microsoft.com/office/drawing/2016/ink" xmlns:am3d="http://schemas.microsoft.com/office/drawing/2017/model3d" xmlns:o="urn:schemas-microsoft-com:office:office" xmlns:r="http://schemas.openxmlformats.org/officeDocument/2006/relationships" xmlns:m="http://schemas.openxmlformats.org/officeDocument/2006/math" xmlns:v="urn:schemas-microsoft-com:vml" xmlns:wp14="http://schemas.microsoft.com/office/word/2010/wordprocessingDrawing" xmlns:wp="http://schemas.openxmlformats.org/drawingml/2006/wordprocessingDrawing" xmlns:w10="urn:schemas-microsoft-com:office:word" xmlns:w="http://schemas.openxmlformats.org/wordprocessingml/2006/main" xmlns:w14="http://schemas.microsoft.com/office/word/2010/wordml" xmlns:w15="http://schemas.microsoft.com/office/word/2012/wordml" xmlns:w16cid="http://schemas.microsoft.com/office/word/2016/wordml/cid" xmlns:w16se="http://schemas.microsoft.com/office/word/2015/wordml/symex" xmlns:wpg="http://schemas.microsoft.com/office/word/2010/wordprocessingGroup" xmlns:wpi="http://schemas.microsoft.com/office/word/2010/wordprocessingInk" xmlns:wne="http://schemas.microsoft.com/office/word/2006/wordml" xmlns:wps="http://schemas.microsoft.com/office/word/2010/wordprocessingShape" mc:Ignorable="w14 w15 w16se w16cid wp14">
+  <w:p>
+    <w:pPr>
+      <w:pStyle w:val="Header"/>
+    </w:pPr>
+    <w:r>
+      <w:t>Adrien Cogny – Data Science in the Wild – Assignment 2 Writeup</w:t>
+    </w:r>
+  </w:p>
+</w:hdr>
+</file>
+
+<file path=word/numbering.xml><?xml version="1.0" encoding="utf-8"?>
+<w:numbering xmlns:wpc="http://schemas.microsoft.com/office/word/2010/wordprocessingCanvas" xmlns:cx="http://schemas.microsoft.com/office/drawing/2014/chartex" xmlns:cx1="http://schemas.microsoft.com/office/drawing/2015/9/8/chartex" xmlns:cx2="http://schemas.microsoft.com/office/drawing/2015/10/21/chartex" xmlns:cx3="http://schemas.microsoft.com/office/drawing/2016/5/9/chartex" xmlns:cx4="http://schemas.microsoft.com/office/drawing/2016/5/10/chartex" xmlns:cx5="http://schemas.microsoft.com/office/drawing/2016/5/11/chartex" xmlns:cx6="http://schemas.microsoft.com/office/drawing/2016/5/12/chartex" xmlns:cx7="http://schemas.microsoft.com/office/drawing/2016/5/13/chartex" xmlns:cx8="http://schemas.microsoft.com/office/drawing/2016/5/14/chartex" xmlns:mc="http://schemas.openxmlformats.org/markup-compatibility/2006" xmlns:aink="http://schemas.microsoft.com/office/drawing/2016/ink" xmlns:am3d="http://schemas.microsoft.com/office/drawing/2017/model3d" xmlns:o="urn:schemas-microsoft-com:office:office" xmlns:r="http://schemas.openxmlformats.org/officeDocument/2006/relationships" xmlns:m="http://schemas.openxmlformats.org/officeDocument/2006/math" xmlns:v="urn:schemas-microsoft-com:vml" xmlns:wp14="http://schemas.microsoft.com/office/word/2010/wordprocessingDrawing" xmlns:wp="http://schemas.openxmlformats.org/drawingml/2006/wordprocessingDrawing" xmlns:w10="urn:schemas-microsoft-com:office:word" xmlns:w="http://schemas.openxmlformats.org/wordprocessingml/2006/main" xmlns:w14="http://schemas.microsoft.com/office/word/2010/wordml" xmlns:w15="http://schemas.microsoft.com/office/word/2012/wordml" xmlns:w16cid="http://schemas.microsoft.com/office/word/2016/wordml/cid" xmlns:w16se="http://schemas.microsoft.com/office/word/2015/wordml/symex" xmlns:wpg="http://schemas.microsoft.com/office/word/2010/wordprocessingGroup" xmlns:wpi="http://schemas.microsoft.com/office/word/2010/wordprocessingInk" xmlns:wne="http://schemas.microsoft.com/office/word/2006/wordml" xmlns:wps="http://schemas.microsoft.com/office/word/2010/wordprocessingShape" mc:Ignorable="w14 w15 w16se w16cid wp14">
+  <w:abstractNum w:abstractNumId="0" w15:restartNumberingAfterBreak="0">
+    <w:nsid w:val="0C875A54"/>
+    <w:multiLevelType w:val="hybridMultilevel"/>
+    <w:tmpl w:val="2CFC223A"/>
+    <w:lvl w:ilvl="0" w:tplc="0409000F">
+      <w:start w:val="1"/>
+      <w:numFmt w:val="decimal"/>
+      <w:lvlText w:val="%1."/>
+      <w:lvlJc w:val="left"/>
+      <w:pPr>
+        <w:ind w:left="720" w:hanging="360"/>
+      </w:pPr>
+      <w:rPr>
+        <w:rFonts w:hint="default"/>
+      </w:rPr>
+    </w:lvl>
+    <w:lvl w:ilvl="1" w:tplc="04090019" w:tentative="1">
+      <w:start w:val="1"/>
+      <w:numFmt w:val="lowerLetter"/>
+      <w:lvlText w:val="%2."/>
+      <w:lvlJc w:val="left"/>
+      <w:pPr>
+        <w:ind w:left="1440" w:hanging="360"/>
+      </w:pPr>
+    </w:lvl>
+    <w:lvl w:ilvl="2" w:tplc="0409001B" w:tentative="1">
+      <w:start w:val="1"/>
+      <w:numFmt w:val="lowerRoman"/>
+      <w:lvlText w:val="%3."/>
+      <w:lvlJc w:val="right"/>
+      <w:pPr>
+        <w:ind w:left="2160" w:hanging="180"/>
+      </w:pPr>
+    </w:lvl>
+    <w:lvl w:ilvl="3" w:tplc="0409000F" w:tentative="1">
+      <w:start w:val="1"/>
+      <w:numFmt w:val="decimal"/>
+      <w:lvlText w:val="%4."/>
+      <w:lvlJc w:val="left"/>
+      <w:pPr>
+        <w:ind w:left="2880" w:hanging="360"/>
+      </w:pPr>
+    </w:lvl>
+    <w:lvl w:ilvl="4" w:tplc="04090019" w:tentative="1">
+      <w:start w:val="1"/>
+      <w:numFmt w:val="lowerLetter"/>
+      <w:lvlText w:val="%5."/>
+      <w:lvlJc w:val="left"/>
+      <w:pPr>
+        <w:ind w:left="3600" w:hanging="360"/>
+      </w:pPr>
+    </w:lvl>
+    <w:lvl w:ilvl="5" w:tplc="0409001B" w:tentative="1">
+      <w:start w:val="1"/>
+      <w:numFmt w:val="lowerRoman"/>
+      <w:lvlText w:val="%6."/>
+      <w:lvlJc w:val="right"/>
+      <w:pPr>
+        <w:ind w:left="4320" w:hanging="180"/>
+      </w:pPr>
+    </w:lvl>
+    <w:lvl w:ilvl="6" w:tplc="0409000F" w:tentative="1">
+      <w:start w:val="1"/>
+      <w:numFmt w:val="decimal"/>
+      <w:lvlText w:val="%7."/>
+      <w:lvlJc w:val="left"/>
+      <w:pPr>
+        <w:ind w:left="5040" w:hanging="360"/>
+      </w:pPr>
+    </w:lvl>
+    <w:lvl w:ilvl="7" w:tplc="04090019" w:tentative="1">
+      <w:start w:val="1"/>
+      <w:numFmt w:val="lowerLetter"/>
+      <w:lvlText w:val="%8."/>
+      <w:lvlJc w:val="left"/>
+      <w:pPr>
+        <w:ind w:left="5760" w:hanging="360"/>
+      </w:pPr>
+    </w:lvl>
+    <w:lvl w:ilvl="8" w:tplc="0409001B" w:tentative="1">
+      <w:start w:val="1"/>
+      <w:numFmt w:val="lowerRoman"/>
+      <w:lvlText w:val="%9."/>
+      <w:lvlJc w:val="right"/>
+      <w:pPr>
+        <w:ind w:left="6480" w:hanging="180"/>
+      </w:pPr>
+    </w:lvl>
+  </w:abstractNum>
+  <w:num w:numId="1">
+    <w:abstractNumId w:val="0"/>
+  </w:num>
+</w:numbering>
 </file>
 
 <file path=word/styles.xml><?xml version="1.0" encoding="utf-8"?>
@@ -408,6 +2614,27 @@
     <w:name w:val="Normal"/>
     <w:qFormat/>
   </w:style>
+  <w:style w:type="paragraph" w:styleId="Heading1">
+    <w:name w:val="heading 1"/>
+    <w:basedOn w:val="Normal"/>
+    <w:next w:val="Normal"/>
+    <w:link w:val="Heading1Char"/>
+    <w:uiPriority w:val="9"/>
+    <w:qFormat/>
+    <w:rsid w:val="00A72F17"/>
+    <w:pPr>
+      <w:keepNext/>
+      <w:keepLines/>
+      <w:spacing w:before="240"/>
+      <w:outlineLvl w:val="0"/>
+    </w:pPr>
+    <w:rPr>
+      <w:rFonts w:asciiTheme="majorHAnsi" w:eastAsiaTheme="majorEastAsia" w:hAnsiTheme="majorHAnsi" w:cstheme="majorBidi"/>
+      <w:color w:val="2F5496" w:themeColor="accent1" w:themeShade="BF"/>
+      <w:sz w:val="32"/>
+      <w:szCs w:val="32"/>
+    </w:rPr>
+  </w:style>
   <w:style w:type="character" w:default="1" w:styleId="DefaultParagraphFont">
     <w:name w:val="Default Paragraph Font"/>
     <w:uiPriority w:val="1"/>
@@ -434,6 +2661,61 @@
     <w:uiPriority w:val="99"/>
     <w:semiHidden/>
     <w:unhideWhenUsed/>
+  </w:style>
+  <w:style w:type="paragraph" w:styleId="Header">
+    <w:name w:val="header"/>
+    <w:basedOn w:val="Normal"/>
+    <w:link w:val="HeaderChar"/>
+    <w:uiPriority w:val="99"/>
+    <w:unhideWhenUsed/>
+    <w:rsid w:val="00A72F17"/>
+    <w:pPr>
+      <w:tabs>
+        <w:tab w:val="center" w:pos="4680"/>
+        <w:tab w:val="right" w:pos="9360"/>
+      </w:tabs>
+    </w:pPr>
+  </w:style>
+  <w:style w:type="character" w:customStyle="1" w:styleId="HeaderChar">
+    <w:name w:val="Header Char"/>
+    <w:basedOn w:val="DefaultParagraphFont"/>
+    <w:link w:val="Header"/>
+    <w:uiPriority w:val="99"/>
+    <w:rsid w:val="00A72F17"/>
+  </w:style>
+  <w:style w:type="paragraph" w:styleId="Footer">
+    <w:name w:val="footer"/>
+    <w:basedOn w:val="Normal"/>
+    <w:link w:val="FooterChar"/>
+    <w:uiPriority w:val="99"/>
+    <w:unhideWhenUsed/>
+    <w:rsid w:val="00A72F17"/>
+    <w:pPr>
+      <w:tabs>
+        <w:tab w:val="center" w:pos="4680"/>
+        <w:tab w:val="right" w:pos="9360"/>
+      </w:tabs>
+    </w:pPr>
+  </w:style>
+  <w:style w:type="character" w:customStyle="1" w:styleId="FooterChar">
+    <w:name w:val="Footer Char"/>
+    <w:basedOn w:val="DefaultParagraphFont"/>
+    <w:link w:val="Footer"/>
+    <w:uiPriority w:val="99"/>
+    <w:rsid w:val="00A72F17"/>
+  </w:style>
+  <w:style w:type="character" w:customStyle="1" w:styleId="Heading1Char">
+    <w:name w:val="Heading 1 Char"/>
+    <w:basedOn w:val="DefaultParagraphFont"/>
+    <w:link w:val="Heading1"/>
+    <w:uiPriority w:val="9"/>
+    <w:rsid w:val="00A72F17"/>
+    <w:rPr>
+      <w:rFonts w:asciiTheme="majorHAnsi" w:eastAsiaTheme="majorEastAsia" w:hAnsiTheme="majorHAnsi" w:cstheme="majorBidi"/>
+      <w:color w:val="2F5496" w:themeColor="accent1" w:themeShade="BF"/>
+      <w:sz w:val="32"/>
+      <w:szCs w:val="32"/>
+    </w:rPr>
   </w:style>
 </w:styles>
 </file>

</xml_diff>

<commit_message>
new histograms and information added to writeup
</commit_message>
<xml_diff>
--- a/assignments/assignment2/Assignment2_Writeup.docx
+++ b/assignments/assignment2/Assignment2_Writeup.docx
@@ -33,15 +33,7 @@
         <w:t>840</w:t>
       </w:r>
       <w:r>
-        <w:t xml:space="preserve"> 618 rows of data. This was much too large to read directly into memory. The solution was to find 2 Million indices which we wanted to extract. This was done by taking </w:t>
-      </w:r>
-      <w:proofErr w:type="gramStart"/>
-      <w:r>
-        <w:t>a 2 Million random numbers</w:t>
-      </w:r>
-      <w:proofErr w:type="gramEnd"/>
-      <w:r>
-        <w:t xml:space="preserve"> between 0 and 45 840 617 (0 indexed). These were the 2 million random integers that would be used throughout the assignment.</w:t>
+        <w:t xml:space="preserve"> 618 rows of data. This was much too large to read directly into memory. The solution was to find 2 Million indices which we wanted to extract. This was done by taking a 2 Million random numbers between 0 and 45 840 617 (0 indexed). These were the 2 million random integers that would be used throughout the assignment.</w:t>
       </w:r>
     </w:p>
     <w:p>
@@ -77,34 +69,10 @@
         <w:jc w:val="both"/>
       </w:pPr>
       <w:r>
-        <w:t xml:space="preserve">For each of the three sets of indices, a data set was produced from the original training file. For the training indices, this was done by reading in 4 million rows of data from the training file at a time and copying the ones that were present in training index set into a separate pandas </w:t>
-      </w:r>
-      <w:proofErr w:type="spellStart"/>
-      <w:r>
-        <w:t>dataframe</w:t>
-      </w:r>
-      <w:proofErr w:type="spellEnd"/>
-      <w:r>
-        <w:t xml:space="preserve"> object to keep track of them. The 4 million rows were then discarded and another 4 million were loaded. This was done until the end of the training file was reached.  </w:t>
-      </w:r>
-      <w:r>
-        <w:t xml:space="preserve">The training </w:t>
-      </w:r>
-      <w:proofErr w:type="spellStart"/>
-      <w:r>
-        <w:t>indeces</w:t>
-      </w:r>
-      <w:proofErr w:type="spellEnd"/>
-      <w:r>
-        <w:t xml:space="preserve"> partition was called train1M and saved to a csv file </w:t>
-      </w:r>
-      <w:proofErr w:type="gramStart"/>
-      <w:r>
-        <w:t>in order to</w:t>
-      </w:r>
-      <w:proofErr w:type="gramEnd"/>
-      <w:r>
-        <w:t xml:space="preserve"> not have to complete this long operation all the time (although it is possible to do all the data partitioning in 30 mins on a relatively powerful computer). The same procedure was done for the validation set (called validation250k) and for the testing set (called test750k).</w:t>
+        <w:t xml:space="preserve">For each of the three sets of indices, a data set was produced from the original training file. For the training indices, this was done by reading in 4 million rows of data from the training file at a time and copying the ones that were present in training index set into a separate pandas dataframe object to keep track of them. The 4 million rows were then discarded and another 4 million were loaded. This was done until the end of the training file was reached.  </w:t>
+      </w:r>
+      <w:r>
+        <w:t>The training indeces partition was called train1M and saved to a csv file in order to not have to complete this long operation all the time (although it is possible to do all the data partitioning in 30 mins on a relatively powerful computer). The same procedure was done for the validation set (called validation250k) and for the testing set (called test750k).</w:t>
       </w:r>
     </w:p>
     <w:p>
@@ -132,23 +100,13 @@
         <w:jc w:val="both"/>
       </w:pPr>
       <w:r>
-        <w:t xml:space="preserve">Histograms were computed for each of the features. </w:t>
-      </w:r>
-      <w:proofErr w:type="gramStart"/>
-      <w:r>
-        <w:t>All of</w:t>
-      </w:r>
-      <w:proofErr w:type="gramEnd"/>
-      <w:r>
-        <w:t xml:space="preserve"> the integer features were kept and a list of categorical features that should be kept was generated based on the histograms generated. </w:t>
-      </w:r>
-      <w:proofErr w:type="gramStart"/>
-      <w:r>
-        <w:t>Generally speaking, any</w:t>
-      </w:r>
-      <w:proofErr w:type="gramEnd"/>
-      <w:r>
-        <w:t xml:space="preserve"> histogram that looked like the one here were not kept as they would not enable good separation of data.</w:t>
+        <w:t>Histograms were computed for each of the features. All of the integer features were kept and a list of categorical features that should be kept was generated based on the histograms generated. Generally speaking, any histogram that looked like the one here were not kept as they would not enable good separation of data</w:t>
+      </w:r>
+      <w:r>
+        <w:t xml:space="preserve"> (the orange and blue lines representing different labels, can’t be well separated)</w:t>
+      </w:r>
+      <w:r>
+        <w:t>.</w:t>
       </w:r>
     </w:p>
     <w:p>
@@ -161,10 +119,10 @@
           <w:noProof/>
         </w:rPr>
         <w:drawing>
-          <wp:inline distT="0" distB="0" distL="0" distR="0" wp14:anchorId="2B6B8FA0" wp14:editId="5871BF8C">
-            <wp:extent cx="3149600" cy="2099733"/>
-            <wp:effectExtent l="0" t="0" r="0" b="0"/>
-            <wp:docPr id="40" name="Picture 40"/>
+          <wp:inline distT="0" distB="0" distL="0" distR="0" wp14:anchorId="70019A90" wp14:editId="0BC08B11">
+            <wp:extent cx="2641600" cy="1761067"/>
+            <wp:effectExtent l="0" t="0" r="0" b="4445"/>
+            <wp:docPr id="9" name="Picture 9"/>
             <wp:cNvGraphicFramePr>
               <a:graphicFrameLocks xmlns:a="http://schemas.openxmlformats.org/drawingml/2006/main" noChangeAspect="1"/>
             </wp:cNvGraphicFramePr>
@@ -172,7 +130,7 @@
               <a:graphicData uri="http://schemas.openxmlformats.org/drawingml/2006/picture">
                 <pic:pic xmlns:pic="http://schemas.openxmlformats.org/drawingml/2006/picture">
                   <pic:nvPicPr>
-                    <pic:cNvPr id="20" name="categorical_3.png"/>
+                    <pic:cNvPr id="9" name="categorical_3.png"/>
                     <pic:cNvPicPr/>
                   </pic:nvPicPr>
                   <pic:blipFill>
@@ -190,7 +148,7 @@
                   <pic:spPr>
                     <a:xfrm>
                       <a:off x="0" y="0"/>
-                      <a:ext cx="3161466" cy="2107644"/>
+                      <a:ext cx="2651653" cy="1767769"/>
                     </a:xfrm>
                     <a:prstGeom prst="rect">
                       <a:avLst/>
@@ -213,7 +171,13 @@
         <w:t xml:space="preserve">This </w:t>
       </w:r>
       <w:r>
-        <w:t>is because, even with the data separated into 100 bins, the histogram shows only 1 bin that is highly utilized and so the separation of data on categorical_3 would not be as good as categorical_20.</w:t>
+        <w:t xml:space="preserve">is because, even with the data separated into 100 bins, the histogram shows only 1 bin that is highly utilized </w:t>
+      </w:r>
+      <w:r>
+        <w:t xml:space="preserve"> by both labels </w:t>
+      </w:r>
+      <w:r>
+        <w:t>and so the separation of data on categorical_3 would not be as good as categorical_20.</w:t>
       </w:r>
     </w:p>
     <w:p>
@@ -231,10 +195,10 @@
           <w:noProof/>
         </w:rPr>
         <w:drawing>
-          <wp:inline distT="0" distB="0" distL="0" distR="0" wp14:anchorId="1ECE3035" wp14:editId="671C2CA1">
-            <wp:extent cx="3810000" cy="2540000"/>
+          <wp:inline distT="0" distB="0" distL="0" distR="0" wp14:anchorId="62D41B81" wp14:editId="326F9D50">
+            <wp:extent cx="3928533" cy="2619022"/>
             <wp:effectExtent l="0" t="0" r="0" b="0"/>
-            <wp:docPr id="41" name="Picture 41"/>
+            <wp:docPr id="7" name="Picture 7"/>
             <wp:cNvGraphicFramePr>
               <a:graphicFrameLocks xmlns:a="http://schemas.openxmlformats.org/drawingml/2006/main" noChangeAspect="1"/>
             </wp:cNvGraphicFramePr>
@@ -242,7 +206,7 @@
               <a:graphicData uri="http://schemas.openxmlformats.org/drawingml/2006/picture">
                 <pic:pic xmlns:pic="http://schemas.openxmlformats.org/drawingml/2006/picture">
                   <pic:nvPicPr>
-                    <pic:cNvPr id="27" name="categorical_20.png"/>
+                    <pic:cNvPr id="7" name="categorical_20.png"/>
                     <pic:cNvPicPr/>
                   </pic:nvPicPr>
                   <pic:blipFill>
@@ -260,7 +224,7 @@
                   <pic:spPr>
                     <a:xfrm>
                       <a:off x="0" y="0"/>
-                      <a:ext cx="3815711" cy="2543807"/>
+                      <a:ext cx="3935774" cy="2623850"/>
                     </a:xfrm>
                     <a:prstGeom prst="rect">
                       <a:avLst/>
@@ -282,7 +246,19 @@
         <w:t xml:space="preserve">Categorical_20 is a good feature to separate data on as it </w:t>
       </w:r>
       <w:r>
-        <w:t>will create 3 bins. Categorical_20 is better than categorical_3, however it is not a very good category either as it has a very low frequency could on any given value. A total of 3 items were found to have a categorical_20 value.</w:t>
+        <w:t>will create 3 bins</w:t>
+      </w:r>
+      <w:r>
+        <w:t xml:space="preserve"> that are utilized. Two of them are utilized for label 1 and the third is utilized for label 0</w:t>
+      </w:r>
+      <w:r>
+        <w:t xml:space="preserve">. Categorical_20 is better than categorical_3, however it is not a very good category either as it has a very low frequency </w:t>
+      </w:r>
+      <w:r>
+        <w:t>count</w:t>
+      </w:r>
+      <w:r>
+        <w:t xml:space="preserve"> on any given value. A total of 3 items were found to have a categorical_20 value.</w:t>
       </w:r>
       <w:r>
         <w:t xml:space="preserve"> </w:t>
@@ -299,13 +275,25 @@
         <w:jc w:val="both"/>
       </w:pPr>
       <w:r>
-        <w:t>A Much better feature to keep would be one that has both high count and higher variance.</w:t>
+        <w:t>A m</w:t>
+      </w:r>
+      <w:r>
+        <w:t xml:space="preserve">uch better feature to keep would be one that has both high count and </w:t>
+      </w:r>
+      <w:r>
+        <w:t>better separation between the labels</w:t>
+      </w:r>
+      <w:r>
+        <w:t>.</w:t>
       </w:r>
       <w:r>
         <w:t xml:space="preserve"> For example, categorical_23 or categorical_</w:t>
       </w:r>
       <w:r>
         <w:t>6</w:t>
+      </w:r>
+      <w:r>
+        <w:t>:</w:t>
       </w:r>
     </w:p>
     <w:p>
@@ -324,10 +312,10 @@
           <w:noProof/>
         </w:rPr>
         <w:drawing>
-          <wp:inline distT="0" distB="0" distL="0" distR="0" wp14:anchorId="231ACB32" wp14:editId="25DE874D">
-            <wp:extent cx="2736376" cy="1824251"/>
-            <wp:effectExtent l="0" t="0" r="6985" b="5080"/>
-            <wp:docPr id="24" name="Picture 24"/>
+          <wp:inline distT="0" distB="0" distL="0" distR="0" wp14:anchorId="0983D46F" wp14:editId="286E9322">
+            <wp:extent cx="2489201" cy="1659467"/>
+            <wp:effectExtent l="0" t="0" r="0" b="4445"/>
+            <wp:docPr id="3" name="Picture 3"/>
             <wp:cNvGraphicFramePr>
               <a:graphicFrameLocks xmlns:a="http://schemas.openxmlformats.org/drawingml/2006/main" noChangeAspect="1"/>
             </wp:cNvGraphicFramePr>
@@ -335,7 +323,7 @@
               <a:graphicData uri="http://schemas.openxmlformats.org/drawingml/2006/picture">
                 <pic:pic xmlns:pic="http://schemas.openxmlformats.org/drawingml/2006/picture">
                   <pic:nvPicPr>
-                    <pic:cNvPr id="24" name="categorical_23.png"/>
+                    <pic:cNvPr id="3" name="categorical_23.png"/>
                     <pic:cNvPicPr/>
                   </pic:nvPicPr>
                   <pic:blipFill>
@@ -353,7 +341,7 @@
                   <pic:spPr>
                     <a:xfrm>
                       <a:off x="0" y="0"/>
-                      <a:ext cx="2831132" cy="1887421"/>
+                      <a:ext cx="2513531" cy="1675687"/>
                     </a:xfrm>
                     <a:prstGeom prst="rect">
                       <a:avLst/>
@@ -370,10 +358,10 @@
           <w:noProof/>
         </w:rPr>
         <w:drawing>
-          <wp:inline distT="0" distB="0" distL="0" distR="0" wp14:anchorId="2D0E7F1C" wp14:editId="4E8BFDEE">
-            <wp:extent cx="2755555" cy="1837036"/>
-            <wp:effectExtent l="0" t="0" r="6985" b="0"/>
-            <wp:docPr id="42" name="Picture 42"/>
+          <wp:inline distT="0" distB="0" distL="0" distR="0" wp14:anchorId="00843334" wp14:editId="5DB76D43">
+            <wp:extent cx="2398254" cy="1598836"/>
+            <wp:effectExtent l="0" t="0" r="2540" b="1905"/>
+            <wp:docPr id="5" name="Picture 5"/>
             <wp:cNvGraphicFramePr>
               <a:graphicFrameLocks xmlns:a="http://schemas.openxmlformats.org/drawingml/2006/main" noChangeAspect="1"/>
             </wp:cNvGraphicFramePr>
@@ -381,7 +369,7 @@
               <a:graphicData uri="http://schemas.openxmlformats.org/drawingml/2006/picture">
                 <pic:pic xmlns:pic="http://schemas.openxmlformats.org/drawingml/2006/picture">
                   <pic:nvPicPr>
-                    <pic:cNvPr id="17" name="categorical_6.png"/>
+                    <pic:cNvPr id="5" name="categorical_6.png"/>
                     <pic:cNvPicPr/>
                   </pic:nvPicPr>
                   <pic:blipFill>
@@ -399,7 +387,7 @@
                   <pic:spPr>
                     <a:xfrm>
                       <a:off x="0" y="0"/>
-                      <a:ext cx="2758555" cy="1839036"/>
+                      <a:ext cx="2415285" cy="1610190"/>
                     </a:xfrm>
                     <a:prstGeom prst="rect">
                       <a:avLst/>
@@ -418,7 +406,13 @@
         <w:jc w:val="both"/>
       </w:pPr>
       <w:r>
-        <w:t>Both these histograms can be considered better than categorical_20 as they have more separation of data (they take more distinct values) and a greater count of values overall.</w:t>
+        <w:t>Both these histograms can be considered better than categorical_20 as they ha</w:t>
+      </w:r>
+      <w:r>
+        <w:t>ve more separation of data (the labels can be more clearly separated</w:t>
+      </w:r>
+      <w:r>
+        <w:t>) and a greater count of values overall.</w:t>
       </w:r>
     </w:p>
     <w:p>
@@ -432,7 +426,12 @@
         <w:ind w:firstLine="360"/>
       </w:pPr>
       <w:r>
-        <w:t>For the Integer features several statistics were measured. The table below is a resume of those statistics:</w:t>
+        <w:t>For the Integ</w:t>
+      </w:r>
+      <w:bookmarkStart w:id="0" w:name="_GoBack"/>
+      <w:bookmarkEnd w:id="0"/>
+      <w:r>
+        <w:t>er features several statistics were measured. The table below is a resume of those statistics:</w:t>
       </w:r>
     </w:p>
     <w:p>
@@ -570,25 +569,18 @@
       <w:r>
         <w:t xml:space="preserve">selection, the integer features were normalized (mean-centered and unit variance). This was done using </w:t>
       </w:r>
-      <w:proofErr w:type="spellStart"/>
       <w:r>
         <w:t>sklearn</w:t>
       </w:r>
       <w:r>
-        <w:t>’s</w:t>
-      </w:r>
-      <w:proofErr w:type="spellEnd"/>
-      <w:r>
-        <w:t xml:space="preserve"> preprocessing scale function.</w:t>
-      </w:r>
-    </w:p>
-    <w:p>
-      <w:pPr>
-        <w:ind w:firstLine="360"/>
-        <w:jc w:val="both"/>
-      </w:pPr>
-      <w:bookmarkStart w:id="0" w:name="_GoBack"/>
-      <w:bookmarkEnd w:id="0"/>
+        <w:t>’s preprocessing scale function.</w:t>
+      </w:r>
+    </w:p>
+    <w:p>
+      <w:pPr>
+        <w:ind w:firstLine="360"/>
+        <w:jc w:val="both"/>
+      </w:pPr>
     </w:p>
     <w:p>
       <w:pPr>

</xml_diff>

<commit_message>
Working on assignment submission Got the sparse matrix implements (now seeing if it works).
</commit_message>
<xml_diff>
--- a/assignments/assignment2/Assignment2_Writeup.docx
+++ b/assignments/assignment2/Assignment2_Writeup.docx
@@ -33,15 +33,7 @@
         <w:t>840</w:t>
       </w:r>
       <w:r>
-        <w:t xml:space="preserve"> 618 rows of data. This was much too large to read directly into memory. The solution was to find 2 Million indices which we wanted to extract. This was done by taking </w:t>
-      </w:r>
-      <w:proofErr w:type="gramStart"/>
-      <w:r>
-        <w:t>a 2 Million random numbers</w:t>
-      </w:r>
-      <w:proofErr w:type="gramEnd"/>
-      <w:r>
-        <w:t xml:space="preserve"> between 0 and 45 840 617 (0 indexed). These were the 2 million random integers that would be used throughout the assignment.</w:t>
+        <w:t xml:space="preserve"> 618 rows of data. This was much too large to read directly into memory. The solution was to find 2 Million indices which we wanted to extract. This was done by taking a 2 Million random numbers between 0 and 45 840 617 (0 indexed). These were the 2 million random integers that would be used throughout the assignment.</w:t>
       </w:r>
     </w:p>
     <w:p>
@@ -77,34 +69,10 @@
         <w:jc w:val="both"/>
       </w:pPr>
       <w:r>
-        <w:t xml:space="preserve">For each of the three sets of indices, a data set was produced from the original training file. For the training indices, this was done by reading in 4 million rows of data from the training file at a time and copying the ones that were present in training index set into a separate pandas </w:t>
-      </w:r>
-      <w:proofErr w:type="spellStart"/>
-      <w:r>
-        <w:t>dataframe</w:t>
-      </w:r>
-      <w:proofErr w:type="spellEnd"/>
-      <w:r>
-        <w:t xml:space="preserve"> object to keep track of them. The 4 million rows were then discarded and another 4 million were loaded. This was done until the end of the training file was reached.  </w:t>
-      </w:r>
-      <w:r>
-        <w:t xml:space="preserve">The training </w:t>
-      </w:r>
-      <w:proofErr w:type="spellStart"/>
-      <w:r>
-        <w:t>indeces</w:t>
-      </w:r>
-      <w:proofErr w:type="spellEnd"/>
-      <w:r>
-        <w:t xml:space="preserve"> partition was called train1M and saved to a csv file </w:t>
-      </w:r>
-      <w:proofErr w:type="gramStart"/>
-      <w:r>
-        <w:t>in order to</w:t>
-      </w:r>
-      <w:proofErr w:type="gramEnd"/>
-      <w:r>
-        <w:t xml:space="preserve"> not have to complete this long operation all the time (although it is possible to do all the data partitioning in 30 mins on a relatively powerful computer). The same procedure was done for the validation set (called validation250k) and for the testing set (called test750k).</w:t>
+        <w:t xml:space="preserve">For each of the three sets of indices, a data set was produced from the original training file. For the training indices, this was done by reading in 4 million rows of data from the training file at a time and copying the ones that were present in training index set into a separate pandas dataframe object to keep track of them. The 4 million rows were then discarded and another 4 million were loaded. This was done until the end of the training file was reached.  </w:t>
+      </w:r>
+      <w:r>
+        <w:t>The training indeces partition was called train1M and saved to a csv file in order to not have to complete this long operation all the time (although it is possible to do all the data partitioning in 30 mins on a relatively powerful computer). The same procedure was done for the validation set (called validation250k) and for the testing set (called test750k).</w:t>
       </w:r>
     </w:p>
     <w:p>
@@ -132,23 +100,7 @@
         <w:jc w:val="both"/>
       </w:pPr>
       <w:r>
-        <w:t xml:space="preserve">Histograms were computed for each of the features. </w:t>
-      </w:r>
-      <w:proofErr w:type="gramStart"/>
-      <w:r>
-        <w:t>All of</w:t>
-      </w:r>
-      <w:proofErr w:type="gramEnd"/>
-      <w:r>
-        <w:t xml:space="preserve"> the integer features were kept and a list of categorical features that should be kept was generated based on the histograms generated. </w:t>
-      </w:r>
-      <w:proofErr w:type="gramStart"/>
-      <w:r>
-        <w:t>Generally speaking, any</w:t>
-      </w:r>
-      <w:proofErr w:type="gramEnd"/>
-      <w:r>
-        <w:t xml:space="preserve"> histogram that looked like the one here were not kept as they would not enable good separation of data</w:t>
+        <w:t>Histograms were computed for each of the features. All of the integer features were kept and a list of categorical features that should be kept was generated based on the histograms generated. Generally speaking, any histogram that looked like the one here were not kept as they would not enable good separation of data</w:t>
       </w:r>
       <w:r>
         <w:t xml:space="preserve"> (the orange and blue lines representing different labels, can’t be well separated)</w:t>
@@ -219,18 +171,10 @@
         <w:t xml:space="preserve">This </w:t>
       </w:r>
       <w:r>
-        <w:t xml:space="preserve">is because, even with the data separated into 100 bins, the histogram shows only 1 bin that is highly </w:t>
-      </w:r>
-      <w:proofErr w:type="gramStart"/>
-      <w:r>
-        <w:t xml:space="preserve">utilized </w:t>
-      </w:r>
-      <w:r>
-        <w:t xml:space="preserve"> by</w:t>
-      </w:r>
-      <w:proofErr w:type="gramEnd"/>
-      <w:r>
-        <w:t xml:space="preserve"> both labels </w:t>
+        <w:t xml:space="preserve">is because, even with the data separated into 100 bins, the histogram shows only 1 bin that is highly utilized </w:t>
+      </w:r>
+      <w:r>
+        <w:t xml:space="preserve"> by both labels </w:t>
       </w:r>
       <w:r>
         <w:t>and so the separation of data on categorical_3 would not be as good as categorical_20.</w:t>
@@ -620,49 +564,47 @@
       <w:r>
         <w:t xml:space="preserve">selection, the integer features were normalized (mean-centered and unit variance). This was done using </w:t>
       </w:r>
-      <w:proofErr w:type="spellStart"/>
       <w:r>
         <w:t>sklearn</w:t>
       </w:r>
       <w:r>
-        <w:t>’s</w:t>
-      </w:r>
-      <w:proofErr w:type="spellEnd"/>
-      <w:r>
-        <w:t xml:space="preserve"> preprocessing </w:t>
+        <w:t xml:space="preserve">’s preprocessing </w:t>
       </w:r>
       <w:r>
         <w:t xml:space="preserve">standard scaler fitted to the training data’s integer columns. The scaler was then dumped to an object file for future retrieval. When it was time to scale the training or testing integers (preparing the data), the standard scaler was loaded from file and used to transform the integer data. </w:t>
       </w:r>
       <w:r>
         <w:t>The scaler was saved to file in order to not create a global variable.</w:t>
+      </w:r>
+    </w:p>
+    <w:p>
+      <w:pPr>
+        <w:ind w:firstLine="360"/>
+        <w:jc w:val="both"/>
+      </w:pPr>
+    </w:p>
+    <w:p>
+      <w:pPr>
+        <w:jc w:val="both"/>
+      </w:pPr>
+      <w:r>
+        <w:tab/>
+        <w:t>Then, the features that were to be removed were identified. As shown in the previous section, the features whose histograms were single values were removed. This was because they did not change regardless of label and other features. This made the dropping of the following categorical features justified: “categorical_1”, “categorical_3”, “categorical_4”</w:t>
+      </w:r>
+      <w:r>
+        <w:t>, “categorical_5”</w:t>
+      </w:r>
+      <w:r>
+        <w:t>, “categorical_8”, “categorical_10”, “categorical_12”, “categorical_16”, “categorical_19”, “categorical_21”, “categorical_24” and “categorical_26”</w:t>
+      </w:r>
+      <w:r>
+        <w:t>. The other categorical data columns were kept because they gave a histogram which clearly separated the data set.</w:t>
       </w:r>
       <w:bookmarkStart w:id="0" w:name="_GoBack"/>
       <w:bookmarkEnd w:id="0"/>
     </w:p>
     <w:p>
       <w:pPr>
-        <w:ind w:firstLine="360"/>
-        <w:jc w:val="both"/>
-      </w:pPr>
-    </w:p>
-    <w:p>
-      <w:pPr>
-        <w:jc w:val="both"/>
-      </w:pPr>
-      <w:r>
-        <w:tab/>
-        <w:t>Then, the features that were to be removed were identified. As shown in the previous section, the features whose histograms were single values were removed. This was because they did not change regardless of label and other features. This made the dropping of the following categorical features justified: “categorical_1”, “categorical_3”, “categorical_4”</w:t>
-      </w:r>
-      <w:r>
-        <w:t>, “categorical_5”</w:t>
-      </w:r>
-      <w:r>
-        <w:t>, “categorical_8”, “categorical_10”, “categorical_12”, “categorical_16”, “categorical_19”, “categorical_21”, “categorical_24” and “categorical_26”</w:t>
-      </w:r>
-    </w:p>
-    <w:p>
-      <w:pPr>
         <w:jc w:val="both"/>
       </w:pPr>
     </w:p>
@@ -675,10 +617,28 @@
         <w:t>When the features were dropped, a one-hot encoding was performed on all the remaining categorical features.</w:t>
       </w:r>
       <w:r>
-        <w:t xml:space="preserve"> This one hot encoding was done on the 50% of categories within a feature that were most present in the feature. </w:t>
+        <w:t xml:space="preserve"> This one h</w:t>
+      </w:r>
+      <w:r>
+        <w:t>ot encoding was done on the 30</w:t>
+      </w:r>
+      <w:r>
+        <w:t>f categories within a feature that were most present in the feature</w:t>
+      </w:r>
+      <w:r>
+        <w:t xml:space="preserve"> (greatest count)</w:t>
+      </w:r>
+      <w:r>
+        <w:t xml:space="preserve">. </w:t>
       </w:r>
       <w:r>
         <w:t xml:space="preserve">This was done </w:t>
+      </w:r>
+      <w:r>
+        <w:t>using pandas get_dummies() function on the dataframe which applies one hot encoding based on a given category array. The top-30 category array was computed for each feature when the training data was loaded.</w:t>
+      </w:r>
+      <w:r>
+        <w:t xml:space="preserve"> The operations were done using sparse dataframe for both computational and memory efficiency. The sparse dataframe was returned as a sparse matrix after all the one hot encodings were done.</w:t>
       </w:r>
     </w:p>
     <w:p>

</xml_diff>

<commit_message>
Explained sparse matrices and why they were chosen for categorical data.
</commit_message>
<xml_diff>
--- a/assignments/assignment2/Assignment2_Writeup.docx
+++ b/assignments/assignment2/Assignment2_Writeup.docx
@@ -600,46 +600,49 @@
       <w:r>
         <w:t>. The other categorical data columns were kept because they gave a histogram which clearly separated the data set.</w:t>
       </w:r>
+    </w:p>
+    <w:p>
+      <w:pPr>
+        <w:jc w:val="both"/>
+      </w:pPr>
+    </w:p>
+    <w:p>
+      <w:pPr>
+        <w:jc w:val="both"/>
+      </w:pPr>
+      <w:r>
+        <w:tab/>
+        <w:t>When the features were dropped, a one-hot encoding was performed on all the remaining categorical features.</w:t>
+      </w:r>
+      <w:r>
+        <w:t xml:space="preserve"> This one h</w:t>
+      </w:r>
+      <w:r>
+        <w:t>ot encoding was done on the 30</w:t>
+      </w:r>
+      <w:r>
+        <w:t>f categories within a feature that were most present in the feature</w:t>
+      </w:r>
+      <w:r>
+        <w:t xml:space="preserve"> (greatest count)</w:t>
+      </w:r>
+      <w:r>
+        <w:t xml:space="preserve">. </w:t>
+      </w:r>
+      <w:r>
+        <w:t xml:space="preserve">This was done </w:t>
+      </w:r>
+      <w:r>
+        <w:t>using pandas get_dummies() function on the dataframe which applies one hot encoding based on a given category array. The top-30 category array was computed for each feature when the training data was loaded.</w:t>
+      </w:r>
+      <w:r>
+        <w:t xml:space="preserve"> The operations were done using sparse dataframe for both computational and memory efficiency. The sparse dataframe was returned as a sparse matrix after all the one hot encodings were done.</w:t>
+      </w:r>
+      <w:r>
+        <w:t xml:space="preserve"> Returning a sparse matrix was also a design choice with respect to the end goal of this feature selection. In general, machine learning algorithms are more easily trained on sparse matrices and so giving the categorical features as a sparse matrix (and combining the integers as a sparse matrix in some future pre-processing) would allow the machine learning algorithm, whichever one is chosen, to work more efficiently than if the data was dense.</w:t>
+      </w:r>
       <w:bookmarkStart w:id="0" w:name="_GoBack"/>
       <w:bookmarkEnd w:id="0"/>
-    </w:p>
-    <w:p>
-      <w:pPr>
-        <w:jc w:val="both"/>
-      </w:pPr>
-    </w:p>
-    <w:p>
-      <w:pPr>
-        <w:jc w:val="both"/>
-      </w:pPr>
-      <w:r>
-        <w:tab/>
-        <w:t>When the features were dropped, a one-hot encoding was performed on all the remaining categorical features.</w:t>
-      </w:r>
-      <w:r>
-        <w:t xml:space="preserve"> This one h</w:t>
-      </w:r>
-      <w:r>
-        <w:t>ot encoding was done on the 30</w:t>
-      </w:r>
-      <w:r>
-        <w:t>f categories within a feature that were most present in the feature</w:t>
-      </w:r>
-      <w:r>
-        <w:t xml:space="preserve"> (greatest count)</w:t>
-      </w:r>
-      <w:r>
-        <w:t xml:space="preserve">. </w:t>
-      </w:r>
-      <w:r>
-        <w:t xml:space="preserve">This was done </w:t>
-      </w:r>
-      <w:r>
-        <w:t>using pandas get_dummies() function on the dataframe which applies one hot encoding based on a given category array. The top-30 category array was computed for each feature when the training data was loaded.</w:t>
-      </w:r>
-      <w:r>
-        <w:t xml:space="preserve"> The operations were done using sparse dataframe for both computational and memory efficiency. The sparse dataframe was returned as a sparse matrix after all the one hot encodings were done.</w:t>
-      </w:r>
     </w:p>
     <w:p>
       <w:pPr>

</xml_diff>

<commit_message>
COO works, it's not giving consistent 1 hot encoding sizes. Need to reflect on this
</commit_message>
<xml_diff>
--- a/assignments/assignment2/Assignment2_Writeup.docx
+++ b/assignments/assignment2/Assignment2_Writeup.docx
@@ -633,16 +633,37 @@
         <w:t xml:space="preserve">This was done </w:t>
       </w:r>
       <w:r>
-        <w:t>using pandas get_dummies() function on the dataframe which applies one hot encoding based on a given category array. The top-30 category array was computed for each feature when the training data was loaded.</w:t>
-      </w:r>
-      <w:r>
-        <w:t xml:space="preserve"> The operations were done using sparse dataframe for both computational and memory efficiency. The sparse dataframe was returned as a sparse matrix after all the one hot encodings were done.</w:t>
-      </w:r>
-      <w:r>
-        <w:t xml:space="preserve"> Returning a sparse matrix was also a design choice with respect to the end goal of this feature selection. In general, machine learning algorithms are more easily trained on sparse matrices and so giving the categorical features as a sparse matrix (and combining the integers as a sparse matrix in some future pre-processing) would allow the machine learning algorithm, whichever one is chosen, to work more efficiently than if the data was dense.</w:t>
+        <w:t xml:space="preserve">using pandas </w:t>
+      </w:r>
+      <w:r>
+        <w:t>get_dummies() function on the DataF</w:t>
+      </w:r>
+      <w:r>
+        <w:t>rame which applies one hot encoding based on a given category array. The top-30 category array was computed for each feature when the training data was loaded.</w:t>
+      </w:r>
+      <w:r>
+        <w:t xml:space="preserve"> The operations were done using sparse </w:t>
+      </w:r>
+      <w:r>
+        <w:t>DataF</w:t>
+      </w:r>
+      <w:r>
+        <w:t xml:space="preserve">rame for both computational and memory efficiency. The sparse </w:t>
+      </w:r>
+      <w:r>
+        <w:t>DataF</w:t>
+      </w:r>
+      <w:r>
+        <w:t>rame was returned as a sparse matrix after all the one hot encodings were done.</w:t>
+      </w:r>
+      <w:r>
+        <w:t xml:space="preserve"> Returning a sparse matrix wa</w:t>
       </w:r>
       <w:bookmarkStart w:id="0" w:name="_GoBack"/>
       <w:bookmarkEnd w:id="0"/>
+      <w:r>
+        <w:t>s also a design choice with respect to the end goal of this feature selection. In general, machine learning algorithms are more easily trained on sparse matrices and so giving the categorical features as a sparse matrix (and combining the integers as a sparse matrix in some future pre-processing) would allow the machine learning algorithm, whichever one is chosen, to work more efficiently than if the data was dense.</w:t>
+      </w:r>
     </w:p>
     <w:p>
       <w:pPr>

</xml_diff>

<commit_message>
Commented assign2.py to make sure the code is understandable and clear. Removed some additional print statements
</commit_message>
<xml_diff>
--- a/assignments/assignment2/Assignment2_Writeup.docx
+++ b/assignments/assignment2/Assignment2_Writeup.docx
@@ -72,8 +72,31 @@
         <w:t xml:space="preserve">For each of the three sets of indices, a data set was produced from the original training file. For the training indices, this was done by reading in 4 million rows of data from the training file at a time and copying the ones that were present in training index set into a separate pandas dataframe object to keep track of them. The 4 million rows were then discarded and another 4 million were loaded. This was done until the end of the training file was reached.  </w:t>
       </w:r>
       <w:r>
-        <w:t>The training indeces partition was called train1M and saved to a csv file in order to not have to complete this long operation all the time (although it is possible to do all the data partitioning in 30 mins on a relatively powerful computer). The same procedure was done for the validation set (called validation250k) and for the testing set (called test750k).</w:t>
-      </w:r>
+        <w:t>The training indeces p</w:t>
+      </w:r>
+      <w:r>
+        <w:t xml:space="preserve">artition was called train1M (this data set was </w:t>
+      </w:r>
+      <w:r>
+        <w:t>saved to a csv file in order to not have to complete th</w:t>
+      </w:r>
+      <w:r>
+        <w:t xml:space="preserve">is long operation all the time </w:t>
+      </w:r>
+      <w:r>
+        <w:t>although it is possible to do all the data partitioning in 30 mins on a relatively powerful computer</w:t>
+      </w:r>
+      <w:r>
+        <w:t xml:space="preserve"> without the need to save, which is done in the assignment submission</w:t>
+      </w:r>
+      <w:r>
+        <w:t>). The same procedure was done for the validation set (called validation250k) and for the testing set (called test750k).</w:t>
+      </w:r>
+      <w:r>
+        <w:t xml:space="preserve"> These three datasets were returned as arrays when they were all computed. </w:t>
+      </w:r>
+      <w:bookmarkStart w:id="0" w:name="_GoBack"/>
+      <w:bookmarkEnd w:id="0"/>
     </w:p>
     <w:p>
       <w:pPr>
@@ -621,16 +644,22 @@
         <w:t>ot encoding was done on the 30</w:t>
       </w:r>
       <w:r>
-        <w:t>f categories within a feature that were most present in the feature</w:t>
+        <w:t xml:space="preserve"> categories within a feature that were most present in the feature</w:t>
       </w:r>
       <w:r>
         <w:t xml:space="preserve"> (greatest count)</w:t>
       </w:r>
       <w:r>
+        <w:t>, 30 was based on the histograms of the data which were analyzed. Ideally, the mean count would have been taken and only those features with more hits than the mean would have been used for one hot encoding. However, due to resource (both memory and processing time) constraints, 30 was chosen as the best number of features to take overall</w:t>
+      </w:r>
+      <w:r>
         <w:t xml:space="preserve">. </w:t>
       </w:r>
       <w:r>
-        <w:t xml:space="preserve">This was done </w:t>
+        <w:t>The on hot encoding</w:t>
+      </w:r>
+      <w:r>
+        <w:t xml:space="preserve"> was done </w:t>
       </w:r>
       <w:r>
         <w:t xml:space="preserve">using pandas </w:t>
@@ -657,12 +686,11 @@
         <w:t>rame was returned as a sparse matrix after all the one hot encodings were done.</w:t>
       </w:r>
       <w:r>
-        <w:t xml:space="preserve"> Returning a sparse matrix wa</w:t>
-      </w:r>
-      <w:bookmarkStart w:id="0" w:name="_GoBack"/>
-      <w:bookmarkEnd w:id="0"/>
-      <w:r>
-        <w:t>s also a design choice with respect to the end goal of this feature selection. In general, machine learning algorithms are more easily trained on sparse matrices and so giving the categorical features as a sparse matrix (and combining the integers as a sparse matrix in some future pre-processing) would allow the machine learning algorithm, whichever one is chosen, to work more efficiently than if the data was dense.</w:t>
+        <w:t xml:space="preserve"> Returning a sparse matrix was also a design choice with respect to the end goal of this feature selection. In general, machine learning algorithms are more easily trained on sparse matrices and so giving the categorical features as a sparse matrix (and combining the integers as a sparse </w:t>
+      </w:r>
+      <w:r>
+        <w:lastRenderedPageBreak/>
+        <w:t>matrix in some future pre-processing) would allow the machine learning algorithm, whichever one is chosen, to work more efficiently than if the data was dense.</w:t>
       </w:r>
     </w:p>
     <w:p>

</xml_diff>

<commit_message>
Writeup complete and created pdf.
</commit_message>
<xml_diff>
--- a/assignments/assignment2/Assignment2_Writeup.docx
+++ b/assignments/assignment2/Assignment2_Writeup.docx
@@ -33,7 +33,15 @@
         <w:t>840</w:t>
       </w:r>
       <w:r>
-        <w:t xml:space="preserve"> 618 rows of data. This was much too large to read directly into memory. The solution was to find 2 Million indices which we wanted to extract. This was done by taking a 2 Million random numbers between 0 and 45 840 617 (0 indexed). These were the 2 million random integers that would be used throughout the assignment.</w:t>
+        <w:t xml:space="preserve"> 618 rows of data. This was much too large to read directly into memory. The solution was to find 2 Million indices which we wanted to extract. This was done by taking </w:t>
+      </w:r>
+      <w:proofErr w:type="gramStart"/>
+      <w:r>
+        <w:t>a 2 Million random numbers</w:t>
+      </w:r>
+      <w:proofErr w:type="gramEnd"/>
+      <w:r>
+        <w:t xml:space="preserve"> between 0 and 45 840 617 (0 indexed). These were the 2 million random integers that would be used throughout the assignment.</w:t>
       </w:r>
     </w:p>
     <w:p>
@@ -69,10 +77,26 @@
         <w:jc w:val="both"/>
       </w:pPr>
       <w:r>
-        <w:t xml:space="preserve">For each of the three sets of indices, a data set was produced from the original training file. For the training indices, this was done by reading in 4 million rows of data from the training file at a time and copying the ones that were present in training index set into a separate pandas dataframe object to keep track of them. The 4 million rows were then discarded and another 4 million were loaded. This was done until the end of the training file was reached.  </w:t>
-      </w:r>
-      <w:r>
-        <w:t>The training indeces p</w:t>
+        <w:t xml:space="preserve">For each of the three sets of indices, a data set was produced from the original training file. For the training indices, this was done by reading in 4 million rows of data from the training file at a time and copying the ones that were present in training index set into a separate pandas </w:t>
+      </w:r>
+      <w:proofErr w:type="spellStart"/>
+      <w:r>
+        <w:t>dataframe</w:t>
+      </w:r>
+      <w:proofErr w:type="spellEnd"/>
+      <w:r>
+        <w:t xml:space="preserve"> object to keep track of them. The 4 million rows were then discarded and another 4 million were loaded. This was done until the end of the training file was reached.  </w:t>
+      </w:r>
+      <w:r>
+        <w:t xml:space="preserve">The training </w:t>
+      </w:r>
+      <w:proofErr w:type="spellStart"/>
+      <w:r>
+        <w:t>indeces</w:t>
+      </w:r>
+      <w:proofErr w:type="spellEnd"/>
+      <w:r>
+        <w:t xml:space="preserve"> p</w:t>
       </w:r>
       <w:r>
         <w:t xml:space="preserve">artition was called train1M (this data set was </w:t>
@@ -95,8 +119,6 @@
       <w:r>
         <w:t xml:space="preserve"> These three datasets were returned as arrays when they were all computed. </w:t>
       </w:r>
-      <w:bookmarkStart w:id="0" w:name="_GoBack"/>
-      <w:bookmarkEnd w:id="0"/>
     </w:p>
     <w:p>
       <w:pPr>
@@ -194,10 +216,18 @@
         <w:t xml:space="preserve">This </w:t>
       </w:r>
       <w:r>
-        <w:t xml:space="preserve">is because, even with the data separated into 100 bins, the histogram shows only 1 bin that is highly utilized </w:t>
-      </w:r>
-      <w:r>
-        <w:t xml:space="preserve"> by both labels </w:t>
+        <w:t xml:space="preserve">is because, even with the data separated into 100 bins, the histogram shows only 1 bin that is highly </w:t>
+      </w:r>
+      <w:proofErr w:type="gramStart"/>
+      <w:r>
+        <w:t xml:space="preserve">utilized </w:t>
+      </w:r>
+      <w:r>
+        <w:t xml:space="preserve"> by</w:t>
+      </w:r>
+      <w:proofErr w:type="gramEnd"/>
+      <w:r>
+        <w:t xml:space="preserve"> both labels </w:t>
       </w:r>
       <w:r>
         <w:t>and so the separation of data on categorical_3 would not be as good as categorical_20.</w:t>
@@ -437,6 +467,8 @@
       <w:r>
         <w:t>) and a greater count of values overall.</w:t>
       </w:r>
+      <w:bookmarkStart w:id="0" w:name="_GoBack"/>
+      <w:bookmarkEnd w:id="0"/>
     </w:p>
     <w:p>
       <w:pPr>
@@ -449,7 +481,31 @@
         <w:ind w:firstLine="360"/>
       </w:pPr>
       <w:r>
-        <w:t>For the Integer features several statistics were measured. The table below is a resume of those statistics:</w:t>
+        <w:t>For the Integer features several statistics were measured</w:t>
+      </w:r>
+      <w:r>
+        <w:t xml:space="preserve"> (count, mean, standard deviation, min, 25th, 50</w:t>
+      </w:r>
+      <w:r>
+        <w:rPr>
+          <w:vertAlign w:val="superscript"/>
+        </w:rPr>
+        <w:t>th</w:t>
+      </w:r>
+      <w:r>
+        <w:t xml:space="preserve"> and 75</w:t>
+      </w:r>
+      <w:r>
+        <w:rPr>
+          <w:vertAlign w:val="superscript"/>
+        </w:rPr>
+        <w:t>th</w:t>
+      </w:r>
+      <w:r>
+        <w:t xml:space="preserve"> percentiles as well as max)</w:t>
+      </w:r>
+      <w:r>
+        <w:t>. The table below is a resume of those statistics:</w:t>
       </w:r>
     </w:p>
     <w:p>
@@ -545,11 +601,6 @@
         </w:drawing>
       </w:r>
     </w:p>
-    <w:p>
-      <w:pPr>
-        <w:jc w:val="center"/>
-      </w:pPr>
-    </w:p>
     <w:p/>
     <w:p>
       <w:pPr>
@@ -587,11 +638,16 @@
       <w:r>
         <w:t xml:space="preserve">selection, the integer features were normalized (mean-centered and unit variance). This was done using </w:t>
       </w:r>
+      <w:proofErr w:type="spellStart"/>
       <w:r>
         <w:t>sklearn</w:t>
       </w:r>
       <w:r>
-        <w:t xml:space="preserve">’s preprocessing </w:t>
+        <w:t>’s</w:t>
+      </w:r>
+      <w:proofErr w:type="spellEnd"/>
+      <w:r>
+        <w:t xml:space="preserve"> preprocessing </w:t>
       </w:r>
       <w:r>
         <w:t xml:space="preserve">standard scaler fitted to the training data’s integer columns. The scaler was then dumped to an object file for future retrieval. When it was time to scale the training or testing integers (preparing the data), the standard scaler was loaded from file and used to transform the integer data. </w:t>
@@ -664,51 +720,61 @@
       <w:r>
         <w:t xml:space="preserve">using pandas </w:t>
       </w:r>
-      <w:r>
-        <w:t>get_dummies() function on the DataF</w:t>
-      </w:r>
-      <w:r>
-        <w:t>rame which applies one hot encoding based on a given category array. The top-30 category array was computed for each feature when the training data was loaded.</w:t>
+      <w:proofErr w:type="spellStart"/>
+      <w:r>
+        <w:t>get_</w:t>
+      </w:r>
+      <w:proofErr w:type="gramStart"/>
+      <w:r>
+        <w:t>dummies</w:t>
+      </w:r>
+      <w:proofErr w:type="spellEnd"/>
+      <w:r>
+        <w:t>(</w:t>
+      </w:r>
+      <w:proofErr w:type="gramEnd"/>
+      <w:r>
+        <w:t xml:space="preserve">) function on the </w:t>
+      </w:r>
+      <w:proofErr w:type="spellStart"/>
+      <w:r>
+        <w:t>DataF</w:t>
+      </w:r>
+      <w:r>
+        <w:t>rame</w:t>
+      </w:r>
+      <w:proofErr w:type="spellEnd"/>
+      <w:r>
+        <w:t xml:space="preserve"> which applies one hot encoding based on a given category array. The top-30 category array was computed for each feature when the training data was loaded.</w:t>
       </w:r>
       <w:r>
         <w:t xml:space="preserve"> The operations were done using sparse </w:t>
       </w:r>
+      <w:proofErr w:type="spellStart"/>
       <w:r>
         <w:t>DataF</w:t>
       </w:r>
       <w:r>
-        <w:t xml:space="preserve">rame for both computational and memory efficiency. The sparse </w:t>
-      </w:r>
+        <w:t>rame</w:t>
+      </w:r>
+      <w:proofErr w:type="spellEnd"/>
+      <w:r>
+        <w:t xml:space="preserve"> for both computational and memory efficiency. The sparse </w:t>
+      </w:r>
+      <w:proofErr w:type="spellStart"/>
       <w:r>
         <w:t>DataF</w:t>
       </w:r>
       <w:r>
-        <w:t>rame was returned as a sparse matrix after all the one hot encodings were done.</w:t>
-      </w:r>
-      <w:r>
-        <w:t xml:space="preserve"> Returning a sparse matrix was also a design choice with respect to the end goal of this feature selection. In general, machine learning algorithms are more easily trained on sparse matrices and so giving the categorical features as a sparse matrix (and combining the integers as a sparse </w:t>
-      </w:r>
-      <w:r>
-        <w:lastRenderedPageBreak/>
-        <w:t>matrix in some future pre-processing) would allow the machine learning algorithm, whichever one is chosen, to work more efficiently than if the data was dense.</w:t>
-      </w:r>
-    </w:p>
-    <w:p>
-      <w:pPr>
-        <w:jc w:val="both"/>
-      </w:pPr>
-    </w:p>
-    <w:p>
-      <w:pPr>
-        <w:ind w:firstLine="360"/>
-        <w:jc w:val="both"/>
-      </w:pPr>
-    </w:p>
-    <w:p>
-      <w:pPr>
-        <w:ind w:firstLine="360"/>
-        <w:jc w:val="both"/>
-      </w:pPr>
+        <w:t>rame</w:t>
+      </w:r>
+      <w:proofErr w:type="spellEnd"/>
+      <w:r>
+        <w:t xml:space="preserve"> was returned as a sparse matrix after all the one hot encodings were done.</w:t>
+      </w:r>
+      <w:r>
+        <w:t xml:space="preserve"> Returning a sparse matrix was also a design choice with respect to the end goal of this feature selection. In general, machine learning algorithms are more easily trained on sparse matrices and so giving the categorical features as a sparse matrix (and combining the integers as a sparse matrix in some future pre-processing) would allow the machine learning algorithm, whichever one is chosen, to work more efficiently than if the data was dense.</w:t>
+      </w:r>
     </w:p>
     <w:sectPr>
       <w:headerReference w:type="default" r:id="rId13"/>
@@ -766,8 +832,13 @@
       <w:pStyle w:val="Header"/>
     </w:pPr>
     <w:r>
-      <w:t>Adrien Cogny – Data Science in the Wild – Assignment 2 Writeup</w:t>
+      <w:t xml:space="preserve">Adrien Cogny – Data Science in the Wild – Assignment 2 </w:t>
     </w:r>
+    <w:proofErr w:type="spellStart"/>
+    <w:r>
+      <w:t>Writeup</w:t>
+    </w:r>
+    <w:proofErr w:type="spellEnd"/>
   </w:p>
 </w:hdr>
 </file>

</xml_diff>